<commit_message>
CHANGES: - Font/Typography fixes on "TabelleScenari" and "TabelleUseCases"
</commit_message>
<xml_diff>
--- a/TabelleScenari.docx
+++ b/TabelleScenari.docx
@@ -4,21 +4,29 @@
   <w:body>
     <w:p>
       <w:pPr>
+        <w:jc w:val="both"/>
         <w:rPr>
           <w:rFonts w:ascii="CMU Serif Roman" w:hAnsi="CMU Serif Roman"/>
+          <w:b/>
+          <w:bCs/>
         </w:rPr>
       </w:pPr>
       <w:r>
         <w:rPr>
           <w:rFonts w:ascii="CMU Serif Roman" w:hAnsi="CMU Serif Roman"/>
+          <w:b/>
+          <w:bCs/>
         </w:rPr>
-        <w:t>TABELLE DEGLI SCENARI</w:t>
+        <w:t>Tabelle degli Scenari</w:t>
       </w:r>
     </w:p>
     <w:p>
       <w:pPr>
+        <w:jc w:val="both"/>
         <w:rPr>
           <w:rFonts w:ascii="CMU Serif Roman" w:hAnsi="CMU Serif Roman"/>
+          <w:sz w:val="20"/>
+          <w:szCs w:val="20"/>
         </w:rPr>
       </w:pPr>
     </w:p>
@@ -34,8 +42,8 @@
         <w:tblLook w:val="04A0" w:firstRow="1" w:lastRow="0" w:firstColumn="1" w:lastColumn="0" w:noHBand="0" w:noVBand="1"/>
       </w:tblPr>
       <w:tblGrid>
-        <w:gridCol w:w="1463"/>
-        <w:gridCol w:w="7543"/>
+        <w:gridCol w:w="1430"/>
+        <w:gridCol w:w="7576"/>
       </w:tblGrid>
       <w:tr>
         <w:trPr>
@@ -61,16 +69,22 @@
           <w:p>
             <w:pPr>
               <w:rPr>
-                <w:rFonts w:ascii="Times New Roman" w:eastAsia="Times New Roman" w:hAnsi="Times New Roman" w:cs="Times New Roman"/>
-                <w:lang w:eastAsia="it-IT"/>
-              </w:rPr>
-            </w:pPr>
-            <w:r>
-              <w:rPr>
-                <w:rFonts w:ascii="Arial" w:eastAsia="Times New Roman" w:hAnsi="Arial" w:cs="Arial"/>
-                <w:color w:val="000000"/>
-                <w:sz w:val="22"/>
-                <w:szCs w:val="22"/>
+                <w:rFonts w:ascii="CMU Serif Roman" w:eastAsia="Times New Roman" w:hAnsi="CMU Serif Roman" w:cs="Times New Roman"/>
+                <w:b/>
+                <w:bCs/>
+                <w:sz w:val="20"/>
+                <w:szCs w:val="20"/>
+                <w:lang w:eastAsia="it-IT"/>
+              </w:rPr>
+            </w:pPr>
+            <w:r>
+              <w:rPr>
+                <w:rFonts w:ascii="CMU Serif Roman" w:eastAsia="Times New Roman" w:hAnsi="CMU Serif Roman" w:cs="Arial"/>
+                <w:b/>
+                <w:bCs/>
+                <w:color w:val="000000"/>
+                <w:sz w:val="20"/>
+                <w:szCs w:val="20"/>
                 <w:lang w:eastAsia="it-IT"/>
               </w:rPr>
               <w:t>Nome Scenario</w:t>
@@ -96,17 +110,20 @@
           </w:tcPr>
           <w:p>
             <w:pPr>
-              <w:rPr>
-                <w:rFonts w:ascii="Times New Roman" w:eastAsia="Times New Roman" w:hAnsi="Times New Roman" w:cs="Times New Roman"/>
-                <w:lang w:eastAsia="it-IT"/>
-              </w:rPr>
-            </w:pPr>
-            <w:r>
-              <w:rPr>
-                <w:rFonts w:ascii="Arial" w:eastAsia="Times New Roman" w:hAnsi="Arial" w:cs="Arial"/>
-                <w:color w:val="000000"/>
-                <w:sz w:val="22"/>
-                <w:szCs w:val="22"/>
+              <w:jc w:val="both"/>
+              <w:rPr>
+                <w:rFonts w:ascii="CMU Serif Roman" w:eastAsia="Times New Roman" w:hAnsi="CMU Serif Roman" w:cs="Times New Roman"/>
+                <w:sz w:val="20"/>
+                <w:szCs w:val="20"/>
+                <w:lang w:eastAsia="it-IT"/>
+              </w:rPr>
+            </w:pPr>
+            <w:r>
+              <w:rPr>
+                <w:rFonts w:ascii="CMU Serif Roman" w:eastAsia="Times New Roman" w:hAnsi="CMU Serif Roman" w:cs="Arial"/>
+                <w:color w:val="000000"/>
+                <w:sz w:val="20"/>
+                <w:szCs w:val="20"/>
                 <w:u w:val="single"/>
                 <w:lang w:eastAsia="it-IT"/>
               </w:rPr>
@@ -139,16 +156,22 @@
           <w:p>
             <w:pPr>
               <w:rPr>
-                <w:rFonts w:ascii="Times New Roman" w:eastAsia="Times New Roman" w:hAnsi="Times New Roman" w:cs="Times New Roman"/>
-                <w:lang w:eastAsia="it-IT"/>
-              </w:rPr>
-            </w:pPr>
-            <w:r>
-              <w:rPr>
-                <w:rFonts w:ascii="Arial" w:eastAsia="Times New Roman" w:hAnsi="Arial" w:cs="Arial"/>
-                <w:color w:val="000000"/>
-                <w:sz w:val="22"/>
-                <w:szCs w:val="22"/>
+                <w:rFonts w:ascii="CMU Serif Roman" w:eastAsia="Times New Roman" w:hAnsi="CMU Serif Roman" w:cs="Times New Roman"/>
+                <w:b/>
+                <w:bCs/>
+                <w:sz w:val="20"/>
+                <w:szCs w:val="20"/>
+                <w:lang w:eastAsia="it-IT"/>
+              </w:rPr>
+            </w:pPr>
+            <w:r>
+              <w:rPr>
+                <w:rFonts w:ascii="CMU Serif Roman" w:eastAsia="Times New Roman" w:hAnsi="CMU Serif Roman" w:cs="Arial"/>
+                <w:b/>
+                <w:bCs/>
+                <w:color w:val="000000"/>
+                <w:sz w:val="20"/>
+                <w:szCs w:val="20"/>
                 <w:lang w:eastAsia="it-IT"/>
               </w:rPr>
               <w:t>Attori</w:t>
@@ -157,16 +180,22 @@
           <w:p>
             <w:pPr>
               <w:rPr>
-                <w:rFonts w:ascii="Times New Roman" w:eastAsia="Times New Roman" w:hAnsi="Times New Roman" w:cs="Times New Roman"/>
-                <w:lang w:eastAsia="it-IT"/>
-              </w:rPr>
-            </w:pPr>
-            <w:r>
-              <w:rPr>
-                <w:rFonts w:ascii="Arial" w:eastAsia="Times New Roman" w:hAnsi="Arial" w:cs="Arial"/>
-                <w:color w:val="000000"/>
-                <w:sz w:val="22"/>
-                <w:szCs w:val="22"/>
+                <w:rFonts w:ascii="CMU Serif Roman" w:eastAsia="Times New Roman" w:hAnsi="CMU Serif Roman" w:cs="Times New Roman"/>
+                <w:b/>
+                <w:bCs/>
+                <w:sz w:val="20"/>
+                <w:szCs w:val="20"/>
+                <w:lang w:eastAsia="it-IT"/>
+              </w:rPr>
+            </w:pPr>
+            <w:r>
+              <w:rPr>
+                <w:rFonts w:ascii="CMU Serif Roman" w:eastAsia="Times New Roman" w:hAnsi="CMU Serif Roman" w:cs="Arial"/>
+                <w:b/>
+                <w:bCs/>
+                <w:color w:val="000000"/>
+                <w:sz w:val="20"/>
+                <w:szCs w:val="20"/>
                 <w:lang w:eastAsia="it-IT"/>
               </w:rPr>
               <w:t>Partecipanti</w:t>
@@ -192,15 +221,20 @@
           </w:tcPr>
           <w:p>
             <w:pPr>
-              <w:rPr>
-                <w:rFonts w:ascii="Times New Roman" w:eastAsia="Times New Roman" w:hAnsi="Times New Roman" w:cs="Times New Roman"/>
+              <w:jc w:val="both"/>
+              <w:rPr>
+                <w:rFonts w:ascii="CMU Serif Roman" w:eastAsia="Times New Roman" w:hAnsi="CMU Serif Roman" w:cs="Times New Roman"/>
+                <w:sz w:val="20"/>
+                <w:szCs w:val="20"/>
                 <w:lang w:val="en-US" w:eastAsia="it-IT"/>
               </w:rPr>
             </w:pPr>
             <w:r>
               <w:rPr>
-                <w:rFonts w:ascii="Times New Roman" w:eastAsia="Times New Roman" w:hAnsi="Times New Roman" w:cs="Times New Roman"/>
-                <w:color w:val="000000"/>
+                <w:rFonts w:ascii="CMU Serif Roman" w:eastAsia="Times New Roman" w:hAnsi="CMU Serif Roman" w:cs="Times New Roman"/>
+                <w:color w:val="000000"/>
+                <w:sz w:val="20"/>
+                <w:szCs w:val="20"/>
                 <w:u w:val="single"/>
                 <w:lang w:val="en-US" w:eastAsia="it-IT"/>
               </w:rPr>
@@ -208,16 +242,20 @@
             </w:r>
             <w:r>
               <w:rPr>
-                <w:rFonts w:ascii="Times New Roman" w:eastAsia="Times New Roman" w:hAnsi="Times New Roman" w:cs="Times New Roman"/>
-                <w:color w:val="000000"/>
+                <w:rFonts w:ascii="CMU Serif Roman" w:eastAsia="Times New Roman" w:hAnsi="CMU Serif Roman" w:cs="Times New Roman"/>
+                <w:color w:val="000000"/>
+                <w:sz w:val="20"/>
+                <w:szCs w:val="20"/>
                 <w:lang w:val="en-US" w:eastAsia="it-IT"/>
               </w:rPr>
               <w:t xml:space="preserve">: </w:t>
             </w:r>
             <w:r>
               <w:rPr>
-                <w:rFonts w:ascii="Times New Roman" w:eastAsia="Times New Roman" w:hAnsi="Times New Roman" w:cs="Times New Roman"/>
-                <w:color w:val="000000"/>
+                <w:rFonts w:ascii="CMU Serif Roman" w:eastAsia="Times New Roman" w:hAnsi="CMU Serif Roman" w:cs="Times New Roman"/>
+                <w:color w:val="000000"/>
+                <w:sz w:val="20"/>
+                <w:szCs w:val="20"/>
                 <w:u w:val="single"/>
                 <w:lang w:val="en-US" w:eastAsia="it-IT"/>
               </w:rPr>
@@ -226,15 +264,20 @@
           </w:p>
           <w:p>
             <w:pPr>
-              <w:rPr>
-                <w:rFonts w:ascii="Times New Roman" w:eastAsia="Times New Roman" w:hAnsi="Times New Roman" w:cs="Times New Roman"/>
+              <w:jc w:val="both"/>
+              <w:rPr>
+                <w:rFonts w:ascii="CMU Serif Roman" w:eastAsia="Times New Roman" w:hAnsi="CMU Serif Roman" w:cs="Times New Roman"/>
+                <w:sz w:val="20"/>
+                <w:szCs w:val="20"/>
                 <w:lang w:val="en-US" w:eastAsia="it-IT"/>
               </w:rPr>
             </w:pPr>
             <w:r>
               <w:rPr>
-                <w:rFonts w:ascii="Times New Roman" w:eastAsia="Times New Roman" w:hAnsi="Times New Roman" w:cs="Times New Roman"/>
-                <w:color w:val="000000"/>
+                <w:rFonts w:ascii="CMU Serif Roman" w:eastAsia="Times New Roman" w:hAnsi="CMU Serif Roman" w:cs="Times New Roman"/>
+                <w:color w:val="000000"/>
+                <w:sz w:val="20"/>
+                <w:szCs w:val="20"/>
                 <w:u w:val="single"/>
                 <w:lang w:val="en-US" w:eastAsia="it-IT"/>
               </w:rPr>
@@ -243,15 +286,20 @@
           </w:p>
           <w:p>
             <w:pPr>
-              <w:rPr>
-                <w:rFonts w:ascii="Times New Roman" w:eastAsia="Times New Roman" w:hAnsi="Times New Roman" w:cs="Times New Roman"/>
+              <w:jc w:val="both"/>
+              <w:rPr>
+                <w:rFonts w:ascii="CMU Serif Roman" w:eastAsia="Times New Roman" w:hAnsi="CMU Serif Roman" w:cs="Times New Roman"/>
+                <w:sz w:val="20"/>
+                <w:szCs w:val="20"/>
                 <w:lang w:val="en-US" w:eastAsia="it-IT"/>
               </w:rPr>
             </w:pPr>
             <w:r>
               <w:rPr>
-                <w:rFonts w:ascii="Times New Roman" w:eastAsia="Times New Roman" w:hAnsi="Times New Roman" w:cs="Times New Roman"/>
-                <w:color w:val="000000"/>
+                <w:rFonts w:ascii="CMU Serif Roman" w:eastAsia="Times New Roman" w:hAnsi="CMU Serif Roman" w:cs="Times New Roman"/>
+                <w:color w:val="000000"/>
+                <w:sz w:val="20"/>
+                <w:szCs w:val="20"/>
                 <w:u w:val="single"/>
                 <w:lang w:val="en-US" w:eastAsia="it-IT"/>
               </w:rPr>
@@ -259,16 +307,20 @@
             </w:r>
             <w:r>
               <w:rPr>
-                <w:rFonts w:ascii="Times New Roman" w:eastAsia="Times New Roman" w:hAnsi="Times New Roman" w:cs="Times New Roman"/>
-                <w:color w:val="000000"/>
+                <w:rFonts w:ascii="CMU Serif Roman" w:eastAsia="Times New Roman" w:hAnsi="CMU Serif Roman" w:cs="Times New Roman"/>
+                <w:color w:val="000000"/>
+                <w:sz w:val="20"/>
+                <w:szCs w:val="20"/>
                 <w:lang w:val="en-US" w:eastAsia="it-IT"/>
               </w:rPr>
               <w:t xml:space="preserve">: </w:t>
             </w:r>
             <w:r>
               <w:rPr>
-                <w:rFonts w:ascii="Times New Roman" w:eastAsia="Times New Roman" w:hAnsi="Times New Roman" w:cs="Times New Roman"/>
-                <w:color w:val="000000"/>
+                <w:rFonts w:ascii="CMU Serif Roman" w:eastAsia="Times New Roman" w:hAnsi="CMU Serif Roman" w:cs="Times New Roman"/>
+                <w:color w:val="000000"/>
+                <w:sz w:val="20"/>
+                <w:szCs w:val="20"/>
                 <w:u w:val="single"/>
                 <w:lang w:val="en-US" w:eastAsia="it-IT"/>
               </w:rPr>
@@ -301,16 +353,22 @@
           <w:p>
             <w:pPr>
               <w:rPr>
-                <w:rFonts w:ascii="Times New Roman" w:eastAsia="Times New Roman" w:hAnsi="Times New Roman" w:cs="Times New Roman"/>
-                <w:lang w:eastAsia="it-IT"/>
-              </w:rPr>
-            </w:pPr>
-            <w:r>
-              <w:rPr>
-                <w:rFonts w:ascii="Arial" w:eastAsia="Times New Roman" w:hAnsi="Arial" w:cs="Arial"/>
-                <w:color w:val="000000"/>
-                <w:sz w:val="22"/>
-                <w:szCs w:val="22"/>
+                <w:rFonts w:ascii="CMU Serif Roman" w:eastAsia="Times New Roman" w:hAnsi="CMU Serif Roman" w:cs="Times New Roman"/>
+                <w:b/>
+                <w:bCs/>
+                <w:sz w:val="20"/>
+                <w:szCs w:val="20"/>
+                <w:lang w:eastAsia="it-IT"/>
+              </w:rPr>
+            </w:pPr>
+            <w:r>
+              <w:rPr>
+                <w:rFonts w:ascii="CMU Serif Roman" w:eastAsia="Times New Roman" w:hAnsi="CMU Serif Roman" w:cs="Arial"/>
+                <w:b/>
+                <w:bCs/>
+                <w:color w:val="000000"/>
+                <w:sz w:val="20"/>
+                <w:szCs w:val="20"/>
                 <w:lang w:eastAsia="it-IT"/>
               </w:rPr>
               <w:t>Flusso di eventi:</w:t>
@@ -340,19 +398,22 @@
                 <w:ilvl w:val="0"/>
                 <w:numId w:val="1"/>
               </w:numPr>
+              <w:jc w:val="both"/>
               <w:textAlignment w:val="baseline"/>
               <w:rPr>
-                <w:rFonts w:ascii="Arial" w:eastAsia="Times New Roman" w:hAnsi="Arial" w:cs="Arial"/>
-                <w:color w:val="000000"/>
-                <w:lang w:eastAsia="it-IT"/>
-              </w:rPr>
-            </w:pPr>
-            <w:r>
-              <w:rPr>
-                <w:rFonts w:ascii="Arial" w:eastAsia="Times New Roman" w:hAnsi="Arial" w:cs="Arial"/>
-                <w:color w:val="000000"/>
-                <w:sz w:val="22"/>
-                <w:szCs w:val="22"/>
+                <w:rFonts w:ascii="CMU Serif Roman" w:eastAsia="Times New Roman" w:hAnsi="CMU Serif Roman" w:cs="Arial"/>
+                <w:color w:val="000000"/>
+                <w:sz w:val="20"/>
+                <w:szCs w:val="20"/>
+                <w:lang w:eastAsia="it-IT"/>
+              </w:rPr>
+            </w:pPr>
+            <w:r>
+              <w:rPr>
+                <w:rFonts w:ascii="CMU Serif Roman" w:eastAsia="Times New Roman" w:hAnsi="CMU Serif Roman" w:cs="Arial"/>
+                <w:color w:val="000000"/>
+                <w:sz w:val="20"/>
+                <w:szCs w:val="20"/>
                 <w:lang w:eastAsia="it-IT"/>
               </w:rPr>
               <w:t>Frank attiva la funzione “Scheduling giornaliero degli autisti” del sistema per avviare la sua attività di scheduling.</w:t>
@@ -361,17 +422,20 @@
           <w:p>
             <w:pPr>
               <w:ind w:left="720"/>
-              <w:rPr>
-                <w:rFonts w:ascii="Times New Roman" w:eastAsia="Times New Roman" w:hAnsi="Times New Roman" w:cs="Times New Roman"/>
-                <w:lang w:eastAsia="it-IT"/>
-              </w:rPr>
-            </w:pPr>
-            <w:r>
-              <w:rPr>
-                <w:rFonts w:ascii="Arial" w:eastAsia="Times New Roman" w:hAnsi="Arial" w:cs="Arial"/>
-                <w:color w:val="000000"/>
-                <w:sz w:val="22"/>
-                <w:szCs w:val="22"/>
+              <w:jc w:val="both"/>
+              <w:rPr>
+                <w:rFonts w:ascii="CMU Serif Roman" w:eastAsia="Times New Roman" w:hAnsi="CMU Serif Roman" w:cs="Times New Roman"/>
+                <w:sz w:val="20"/>
+                <w:szCs w:val="20"/>
+                <w:lang w:eastAsia="it-IT"/>
+              </w:rPr>
+            </w:pPr>
+            <w:r>
+              <w:rPr>
+                <w:rFonts w:ascii="CMU Serif Roman" w:eastAsia="Times New Roman" w:hAnsi="CMU Serif Roman" w:cs="Arial"/>
+                <w:color w:val="000000"/>
+                <w:sz w:val="20"/>
+                <w:szCs w:val="20"/>
                 <w:lang w:eastAsia="it-IT"/>
               </w:rPr>
               <w:t>Frank organizza l’attività assegnando mezzi e turni.</w:t>
@@ -379,27 +443,30 @@
           </w:p>
           <w:p>
             <w:pPr>
-              <w:rPr>
-                <w:rFonts w:ascii="Times New Roman" w:eastAsia="Times New Roman" w:hAnsi="Times New Roman" w:cs="Times New Roman"/>
-                <w:lang w:eastAsia="it-IT"/>
-              </w:rPr>
-            </w:pPr>
-            <w:r>
-              <w:rPr>
-                <w:rFonts w:ascii="Arial" w:eastAsia="Times New Roman" w:hAnsi="Arial" w:cs="Arial"/>
-                <w:color w:val="000000"/>
-                <w:sz w:val="22"/>
-                <w:szCs w:val="22"/>
+              <w:jc w:val="both"/>
+              <w:rPr>
+                <w:rFonts w:ascii="CMU Serif Roman" w:eastAsia="Times New Roman" w:hAnsi="CMU Serif Roman" w:cs="Times New Roman"/>
+                <w:sz w:val="20"/>
+                <w:szCs w:val="20"/>
+                <w:lang w:eastAsia="it-IT"/>
+              </w:rPr>
+            </w:pPr>
+            <w:r>
+              <w:rPr>
+                <w:rFonts w:ascii="CMU Serif Roman" w:eastAsia="Times New Roman" w:hAnsi="CMU Serif Roman" w:cs="Arial"/>
+                <w:color w:val="000000"/>
+                <w:sz w:val="20"/>
+                <w:szCs w:val="20"/>
                 <w:lang w:eastAsia="it-IT"/>
               </w:rPr>
               <w:t>        </w:t>
             </w:r>
             <w:r>
               <w:rPr>
-                <w:rFonts w:ascii="Arial" w:eastAsia="Times New Roman" w:hAnsi="Arial" w:cs="Arial"/>
-                <w:color w:val="000000"/>
-                <w:sz w:val="22"/>
-                <w:szCs w:val="22"/>
+                <w:rFonts w:ascii="CMU Serif Roman" w:eastAsia="Times New Roman" w:hAnsi="CMU Serif Roman" w:cs="Arial"/>
+                <w:color w:val="000000"/>
+                <w:sz w:val="20"/>
+                <w:szCs w:val="20"/>
                 <w:lang w:eastAsia="it-IT"/>
               </w:rPr>
               <w:tab/>
@@ -412,19 +479,22 @@
                 <w:ilvl w:val="0"/>
                 <w:numId w:val="2"/>
               </w:numPr>
+              <w:jc w:val="both"/>
               <w:textAlignment w:val="baseline"/>
               <w:rPr>
-                <w:rFonts w:ascii="Arial" w:eastAsia="Times New Roman" w:hAnsi="Arial" w:cs="Arial"/>
-                <w:color w:val="000000"/>
-                <w:lang w:eastAsia="it-IT"/>
-              </w:rPr>
-            </w:pPr>
-            <w:r>
-              <w:rPr>
-                <w:rFonts w:ascii="Arial" w:eastAsia="Times New Roman" w:hAnsi="Arial" w:cs="Arial"/>
-                <w:color w:val="000000"/>
-                <w:sz w:val="22"/>
-                <w:szCs w:val="22"/>
+                <w:rFonts w:ascii="CMU Serif Roman" w:eastAsia="Times New Roman" w:hAnsi="CMU Serif Roman" w:cs="Arial"/>
+                <w:color w:val="000000"/>
+                <w:sz w:val="20"/>
+                <w:szCs w:val="20"/>
+                <w:lang w:eastAsia="it-IT"/>
+              </w:rPr>
+            </w:pPr>
+            <w:r>
+              <w:rPr>
+                <w:rFonts w:ascii="CMU Serif Roman" w:eastAsia="Times New Roman" w:hAnsi="CMU Serif Roman" w:cs="Arial"/>
+                <w:color w:val="000000"/>
+                <w:sz w:val="20"/>
+                <w:szCs w:val="20"/>
                 <w:lang w:eastAsia="it-IT"/>
               </w:rPr>
               <w:t>Il giorno seguente Jack visualizza lo scheduling dei mezzi ed esegue i suoi controlli di routine di manutenzione ordinaria: fa rifornimento carburante, cambia l’olio ai mezzi e controlla i freni, se non ci sono problemi non ordinari lo notifica al sistema.</w:t>
@@ -436,22 +506,45 @@
                 <w:ilvl w:val="0"/>
                 <w:numId w:val="3"/>
               </w:numPr>
+              <w:jc w:val="both"/>
               <w:textAlignment w:val="baseline"/>
               <w:rPr>
-                <w:rFonts w:ascii="Arial" w:eastAsia="Times New Roman" w:hAnsi="Arial" w:cs="Arial"/>
-                <w:color w:val="000000"/>
-                <w:lang w:eastAsia="it-IT"/>
-              </w:rPr>
-            </w:pPr>
-            <w:r>
-              <w:rPr>
-                <w:rFonts w:ascii="Arial" w:eastAsia="Times New Roman" w:hAnsi="Arial" w:cs="Arial"/>
-                <w:color w:val="000000"/>
-                <w:sz w:val="22"/>
-                <w:szCs w:val="22"/>
-                <w:lang w:eastAsia="it-IT"/>
-              </w:rPr>
-              <w:t>Tom entra nel sistema e  controlla il suo turno di lavoro, se tutto è andato a buon fine è pronto per lavorare.</w:t>
+                <w:rFonts w:ascii="CMU Serif Roman" w:eastAsia="Times New Roman" w:hAnsi="CMU Serif Roman" w:cs="Arial"/>
+                <w:color w:val="000000"/>
+                <w:sz w:val="20"/>
+                <w:szCs w:val="20"/>
+                <w:lang w:eastAsia="it-IT"/>
+              </w:rPr>
+            </w:pPr>
+            <w:r>
+              <w:rPr>
+                <w:rFonts w:ascii="CMU Serif Roman" w:eastAsia="Times New Roman" w:hAnsi="CMU Serif Roman" w:cs="Arial"/>
+                <w:color w:val="000000"/>
+                <w:sz w:val="20"/>
+                <w:szCs w:val="20"/>
+                <w:lang w:eastAsia="it-IT"/>
+              </w:rPr>
+              <w:t xml:space="preserve">Tom entra nel sistema </w:t>
+            </w:r>
+            <w:r>
+              <w:rPr>
+                <w:rFonts w:ascii="CMU Serif Roman" w:eastAsia="Times New Roman" w:hAnsi="CMU Serif Roman" w:cs="Arial"/>
+                <w:color w:val="000000"/>
+                <w:sz w:val="20"/>
+                <w:szCs w:val="20"/>
+                <w:lang w:eastAsia="it-IT"/>
+              </w:rPr>
+              <w:t>e controlla</w:t>
+            </w:r>
+            <w:r>
+              <w:rPr>
+                <w:rFonts w:ascii="CMU Serif Roman" w:eastAsia="Times New Roman" w:hAnsi="CMU Serif Roman" w:cs="Arial"/>
+                <w:color w:val="000000"/>
+                <w:sz w:val="20"/>
+                <w:szCs w:val="20"/>
+                <w:lang w:eastAsia="it-IT"/>
+              </w:rPr>
+              <w:t xml:space="preserve"> il suo turno di lavoro, se tutto è andato a buon fine è pronto per lavorare.</w:t>
             </w:r>
           </w:p>
         </w:tc>
@@ -460,38 +553,41 @@
     <w:p>
       <w:pPr>
         <w:spacing w:after="240"/>
+        <w:jc w:val="both"/>
         <w:rPr>
-          <w:rFonts w:ascii="Times New Roman" w:eastAsia="Times New Roman" w:hAnsi="Times New Roman" w:cs="Times New Roman"/>
+          <w:rFonts w:ascii="CMU Serif Roman" w:eastAsia="Times New Roman" w:hAnsi="CMU Serif Roman" w:cs="Times New Roman"/>
+          <w:sz w:val="20"/>
+          <w:szCs w:val="20"/>
           <w:lang w:eastAsia="it-IT"/>
         </w:rPr>
       </w:pPr>
       <w:r>
         <w:rPr>
-          <w:rFonts w:ascii="Times New Roman" w:eastAsia="Times New Roman" w:hAnsi="Times New Roman" w:cs="Times New Roman"/>
+          <w:rFonts w:ascii="CMU Serif Roman" w:eastAsia="Times New Roman" w:hAnsi="CMU Serif Roman" w:cs="Times New Roman"/>
+          <w:sz w:val="20"/>
+          <w:szCs w:val="20"/>
           <w:lang w:eastAsia="it-IT"/>
         </w:rPr>
         <w:br/>
       </w:r>
+    </w:p>
+    <w:p>
+      <w:pPr>
+        <w:rPr>
+          <w:rFonts w:ascii="CMU Serif Roman" w:eastAsia="Times New Roman" w:hAnsi="CMU Serif Roman" w:cs="Times New Roman"/>
+          <w:sz w:val="20"/>
+          <w:szCs w:val="20"/>
+          <w:lang w:eastAsia="it-IT"/>
+        </w:rPr>
+      </w:pPr>
       <w:r>
         <w:rPr>
-          <w:rFonts w:ascii="Times New Roman" w:eastAsia="Times New Roman" w:hAnsi="Times New Roman" w:cs="Times New Roman"/>
+          <w:rFonts w:ascii="CMU Serif Roman" w:eastAsia="Times New Roman" w:hAnsi="CMU Serif Roman" w:cs="Times New Roman"/>
+          <w:sz w:val="20"/>
+          <w:szCs w:val="20"/>
           <w:lang w:eastAsia="it-IT"/>
         </w:rPr>
-        <w:br/>
-      </w:r>
-      <w:r>
-        <w:rPr>
-          <w:rFonts w:ascii="Times New Roman" w:eastAsia="Times New Roman" w:hAnsi="Times New Roman" w:cs="Times New Roman"/>
-          <w:lang w:eastAsia="it-IT"/>
-        </w:rPr>
-        <w:br/>
-      </w:r>
-      <w:r>
-        <w:rPr>
-          <w:rFonts w:ascii="Times New Roman" w:eastAsia="Times New Roman" w:hAnsi="Times New Roman" w:cs="Times New Roman"/>
-          <w:lang w:eastAsia="it-IT"/>
-        </w:rPr>
-        <w:br/>
+        <w:br w:type="page"/>
       </w:r>
     </w:p>
     <w:tbl>
@@ -506,8 +602,8 @@
         <w:tblLook w:val="04A0" w:firstRow="1" w:lastRow="0" w:firstColumn="1" w:lastColumn="0" w:noHBand="0" w:noVBand="1"/>
       </w:tblPr>
       <w:tblGrid>
-        <w:gridCol w:w="1459"/>
-        <w:gridCol w:w="7547"/>
+        <w:gridCol w:w="1400"/>
+        <w:gridCol w:w="7606"/>
       </w:tblGrid>
       <w:tr>
         <w:trPr>
@@ -533,18 +629,25 @@
           <w:p>
             <w:pPr>
               <w:rPr>
-                <w:rFonts w:ascii="Times New Roman" w:eastAsia="Times New Roman" w:hAnsi="Times New Roman" w:cs="Times New Roman"/>
-                <w:lang w:eastAsia="it-IT"/>
-              </w:rPr>
-            </w:pPr>
-            <w:r>
-              <w:rPr>
-                <w:rFonts w:ascii="Arial" w:eastAsia="Times New Roman" w:hAnsi="Arial" w:cs="Arial"/>
-                <w:color w:val="000000"/>
-                <w:sz w:val="22"/>
-                <w:szCs w:val="22"/>
-                <w:lang w:eastAsia="it-IT"/>
-              </w:rPr>
+                <w:rFonts w:ascii="CMU Serif Roman" w:eastAsia="Times New Roman" w:hAnsi="CMU Serif Roman" w:cs="Times New Roman"/>
+                <w:b/>
+                <w:bCs/>
+                <w:sz w:val="20"/>
+                <w:szCs w:val="20"/>
+                <w:lang w:eastAsia="it-IT"/>
+              </w:rPr>
+            </w:pPr>
+            <w:r>
+              <w:rPr>
+                <w:rFonts w:ascii="CMU Serif Roman" w:eastAsia="Times New Roman" w:hAnsi="CMU Serif Roman" w:cs="Arial"/>
+                <w:b/>
+                <w:bCs/>
+                <w:color w:val="000000"/>
+                <w:sz w:val="20"/>
+                <w:szCs w:val="20"/>
+                <w:lang w:eastAsia="it-IT"/>
+              </w:rPr>
+              <w:lastRenderedPageBreak/>
               <w:t>Nome Scenario</w:t>
             </w:r>
           </w:p>
@@ -568,17 +671,20 @@
           </w:tcPr>
           <w:p>
             <w:pPr>
-              <w:rPr>
-                <w:rFonts w:ascii="Times New Roman" w:eastAsia="Times New Roman" w:hAnsi="Times New Roman" w:cs="Times New Roman"/>
-                <w:lang w:eastAsia="it-IT"/>
-              </w:rPr>
-            </w:pPr>
-            <w:r>
-              <w:rPr>
-                <w:rFonts w:ascii="Arial" w:eastAsia="Times New Roman" w:hAnsi="Arial" w:cs="Arial"/>
-                <w:color w:val="000000"/>
-                <w:sz w:val="22"/>
-                <w:szCs w:val="22"/>
+              <w:jc w:val="both"/>
+              <w:rPr>
+                <w:rFonts w:ascii="CMU Serif Roman" w:eastAsia="Times New Roman" w:hAnsi="CMU Serif Roman" w:cs="Times New Roman"/>
+                <w:sz w:val="20"/>
+                <w:szCs w:val="20"/>
+                <w:lang w:eastAsia="it-IT"/>
+              </w:rPr>
+            </w:pPr>
+            <w:r>
+              <w:rPr>
+                <w:rFonts w:ascii="CMU Serif Roman" w:eastAsia="Times New Roman" w:hAnsi="CMU Serif Roman" w:cs="Arial"/>
+                <w:color w:val="000000"/>
+                <w:sz w:val="20"/>
+                <w:szCs w:val="20"/>
                 <w:u w:val="single"/>
                 <w:lang w:eastAsia="it-IT"/>
               </w:rPr>
@@ -611,16 +717,22 @@
           <w:p>
             <w:pPr>
               <w:rPr>
-                <w:rFonts w:ascii="Times New Roman" w:eastAsia="Times New Roman" w:hAnsi="Times New Roman" w:cs="Times New Roman"/>
-                <w:lang w:eastAsia="it-IT"/>
-              </w:rPr>
-            </w:pPr>
-            <w:r>
-              <w:rPr>
-                <w:rFonts w:ascii="Arial" w:eastAsia="Times New Roman" w:hAnsi="Arial" w:cs="Arial"/>
-                <w:color w:val="000000"/>
-                <w:sz w:val="22"/>
-                <w:szCs w:val="22"/>
+                <w:rFonts w:ascii="CMU Serif Roman" w:eastAsia="Times New Roman" w:hAnsi="CMU Serif Roman" w:cs="Times New Roman"/>
+                <w:b/>
+                <w:bCs/>
+                <w:sz w:val="20"/>
+                <w:szCs w:val="20"/>
+                <w:lang w:eastAsia="it-IT"/>
+              </w:rPr>
+            </w:pPr>
+            <w:r>
+              <w:rPr>
+                <w:rFonts w:ascii="CMU Serif Roman" w:eastAsia="Times New Roman" w:hAnsi="CMU Serif Roman" w:cs="Arial"/>
+                <w:b/>
+                <w:bCs/>
+                <w:color w:val="000000"/>
+                <w:sz w:val="20"/>
+                <w:szCs w:val="20"/>
                 <w:lang w:eastAsia="it-IT"/>
               </w:rPr>
               <w:t>Attori</w:t>
@@ -629,16 +741,22 @@
           <w:p>
             <w:pPr>
               <w:rPr>
-                <w:rFonts w:ascii="Times New Roman" w:eastAsia="Times New Roman" w:hAnsi="Times New Roman" w:cs="Times New Roman"/>
-                <w:lang w:eastAsia="it-IT"/>
-              </w:rPr>
-            </w:pPr>
-            <w:r>
-              <w:rPr>
-                <w:rFonts w:ascii="Arial" w:eastAsia="Times New Roman" w:hAnsi="Arial" w:cs="Arial"/>
-                <w:color w:val="000000"/>
-                <w:sz w:val="22"/>
-                <w:szCs w:val="22"/>
+                <w:rFonts w:ascii="CMU Serif Roman" w:eastAsia="Times New Roman" w:hAnsi="CMU Serif Roman" w:cs="Times New Roman"/>
+                <w:b/>
+                <w:bCs/>
+                <w:sz w:val="20"/>
+                <w:szCs w:val="20"/>
+                <w:lang w:eastAsia="it-IT"/>
+              </w:rPr>
+            </w:pPr>
+            <w:r>
+              <w:rPr>
+                <w:rFonts w:ascii="CMU Serif Roman" w:eastAsia="Times New Roman" w:hAnsi="CMU Serif Roman" w:cs="Arial"/>
+                <w:b/>
+                <w:bCs/>
+                <w:color w:val="000000"/>
+                <w:sz w:val="20"/>
+                <w:szCs w:val="20"/>
                 <w:lang w:eastAsia="it-IT"/>
               </w:rPr>
               <w:t>Partecipanti</w:t>
@@ -664,17 +782,20 @@
           </w:tcPr>
           <w:p>
             <w:pPr>
-              <w:rPr>
-                <w:rFonts w:ascii="Times New Roman" w:eastAsia="Times New Roman" w:hAnsi="Times New Roman" w:cs="Times New Roman"/>
-                <w:lang w:eastAsia="it-IT"/>
-              </w:rPr>
-            </w:pPr>
-            <w:r>
-              <w:rPr>
-                <w:rFonts w:ascii="Arial" w:eastAsia="Times New Roman" w:hAnsi="Arial" w:cs="Arial"/>
-                <w:color w:val="000000"/>
-                <w:sz w:val="22"/>
-                <w:szCs w:val="22"/>
+              <w:jc w:val="both"/>
+              <w:rPr>
+                <w:rFonts w:ascii="CMU Serif Roman" w:eastAsia="Times New Roman" w:hAnsi="CMU Serif Roman" w:cs="Times New Roman"/>
+                <w:sz w:val="20"/>
+                <w:szCs w:val="20"/>
+                <w:lang w:eastAsia="it-IT"/>
+              </w:rPr>
+            </w:pPr>
+            <w:r>
+              <w:rPr>
+                <w:rFonts w:ascii="CMU Serif Roman" w:eastAsia="Times New Roman" w:hAnsi="CMU Serif Roman" w:cs="Arial"/>
+                <w:color w:val="000000"/>
+                <w:sz w:val="20"/>
+                <w:szCs w:val="20"/>
                 <w:u w:val="single"/>
                 <w:lang w:eastAsia="it-IT"/>
               </w:rPr>
@@ -682,20 +803,30 @@
             </w:r>
             <w:r>
               <w:rPr>
-                <w:rFonts w:ascii="Arial" w:eastAsia="Times New Roman" w:hAnsi="Arial" w:cs="Arial"/>
-                <w:color w:val="000000"/>
-                <w:sz w:val="22"/>
-                <w:szCs w:val="22"/>
-                <w:lang w:eastAsia="it-IT"/>
-              </w:rPr>
-              <w:t xml:space="preserve"> : </w:t>
-            </w:r>
-            <w:r>
-              <w:rPr>
-                <w:rFonts w:ascii="Arial" w:eastAsia="Times New Roman" w:hAnsi="Arial" w:cs="Arial"/>
-                <w:color w:val="000000"/>
-                <w:sz w:val="22"/>
-                <w:szCs w:val="22"/>
+                <w:rFonts w:ascii="CMU Serif Roman" w:eastAsia="Times New Roman" w:hAnsi="CMU Serif Roman" w:cs="Arial"/>
+                <w:color w:val="000000"/>
+                <w:sz w:val="20"/>
+                <w:szCs w:val="20"/>
+                <w:lang w:eastAsia="it-IT"/>
+              </w:rPr>
+              <w:t>:</w:t>
+            </w:r>
+            <w:r>
+              <w:rPr>
+                <w:rFonts w:ascii="CMU Serif Roman" w:eastAsia="Times New Roman" w:hAnsi="CMU Serif Roman" w:cs="Arial"/>
+                <w:color w:val="000000"/>
+                <w:sz w:val="20"/>
+                <w:szCs w:val="20"/>
+                <w:lang w:eastAsia="it-IT"/>
+              </w:rPr>
+              <w:t xml:space="preserve"> </w:t>
+            </w:r>
+            <w:r>
+              <w:rPr>
+                <w:rFonts w:ascii="CMU Serif Roman" w:eastAsia="Times New Roman" w:hAnsi="CMU Serif Roman" w:cs="Arial"/>
+                <w:color w:val="000000"/>
+                <w:sz w:val="20"/>
+                <w:szCs w:val="20"/>
                 <w:u w:val="single"/>
                 <w:lang w:eastAsia="it-IT"/>
               </w:rPr>
@@ -704,17 +835,20 @@
           </w:p>
           <w:p>
             <w:pPr>
-              <w:rPr>
-                <w:rFonts w:ascii="Times New Roman" w:eastAsia="Times New Roman" w:hAnsi="Times New Roman" w:cs="Times New Roman"/>
-                <w:lang w:eastAsia="it-IT"/>
-              </w:rPr>
-            </w:pPr>
-            <w:r>
-              <w:rPr>
-                <w:rFonts w:ascii="Arial" w:eastAsia="Times New Roman" w:hAnsi="Arial" w:cs="Arial"/>
-                <w:color w:val="000000"/>
-                <w:sz w:val="22"/>
-                <w:szCs w:val="22"/>
+              <w:jc w:val="both"/>
+              <w:rPr>
+                <w:rFonts w:ascii="CMU Serif Roman" w:eastAsia="Times New Roman" w:hAnsi="CMU Serif Roman" w:cs="Times New Roman"/>
+                <w:sz w:val="20"/>
+                <w:szCs w:val="20"/>
+                <w:lang w:eastAsia="it-IT"/>
+              </w:rPr>
+            </w:pPr>
+            <w:r>
+              <w:rPr>
+                <w:rFonts w:ascii="CMU Serif Roman" w:eastAsia="Times New Roman" w:hAnsi="CMU Serif Roman" w:cs="Arial"/>
+                <w:color w:val="000000"/>
+                <w:sz w:val="20"/>
+                <w:szCs w:val="20"/>
                 <w:u w:val="single"/>
                 <w:lang w:eastAsia="it-IT"/>
               </w:rPr>
@@ -722,20 +856,30 @@
             </w:r>
             <w:r>
               <w:rPr>
-                <w:rFonts w:ascii="Arial" w:eastAsia="Times New Roman" w:hAnsi="Arial" w:cs="Arial"/>
-                <w:color w:val="000000"/>
-                <w:sz w:val="22"/>
-                <w:szCs w:val="22"/>
-                <w:lang w:eastAsia="it-IT"/>
-              </w:rPr>
-              <w:t xml:space="preserve"> : </w:t>
-            </w:r>
-            <w:r>
-              <w:rPr>
-                <w:rFonts w:ascii="Arial" w:eastAsia="Times New Roman" w:hAnsi="Arial" w:cs="Arial"/>
-                <w:color w:val="000000"/>
-                <w:sz w:val="22"/>
-                <w:szCs w:val="22"/>
+                <w:rFonts w:ascii="CMU Serif Roman" w:eastAsia="Times New Roman" w:hAnsi="CMU Serif Roman" w:cs="Arial"/>
+                <w:color w:val="000000"/>
+                <w:sz w:val="20"/>
+                <w:szCs w:val="20"/>
+                <w:lang w:eastAsia="it-IT"/>
+              </w:rPr>
+              <w:t>:</w:t>
+            </w:r>
+            <w:r>
+              <w:rPr>
+                <w:rFonts w:ascii="CMU Serif Roman" w:eastAsia="Times New Roman" w:hAnsi="CMU Serif Roman" w:cs="Arial"/>
+                <w:color w:val="000000"/>
+                <w:sz w:val="20"/>
+                <w:szCs w:val="20"/>
+                <w:lang w:eastAsia="it-IT"/>
+              </w:rPr>
+              <w:t xml:space="preserve"> </w:t>
+            </w:r>
+            <w:r>
+              <w:rPr>
+                <w:rFonts w:ascii="CMU Serif Roman" w:eastAsia="Times New Roman" w:hAnsi="CMU Serif Roman" w:cs="Arial"/>
+                <w:color w:val="000000"/>
+                <w:sz w:val="20"/>
+                <w:szCs w:val="20"/>
                 <w:u w:val="single"/>
                 <w:lang w:eastAsia="it-IT"/>
               </w:rPr>
@@ -768,16 +912,22 @@
           <w:p>
             <w:pPr>
               <w:rPr>
-                <w:rFonts w:ascii="Times New Roman" w:eastAsia="Times New Roman" w:hAnsi="Times New Roman" w:cs="Times New Roman"/>
-                <w:lang w:eastAsia="it-IT"/>
-              </w:rPr>
-            </w:pPr>
-            <w:r>
-              <w:rPr>
-                <w:rFonts w:ascii="Arial" w:eastAsia="Times New Roman" w:hAnsi="Arial" w:cs="Arial"/>
-                <w:color w:val="000000"/>
-                <w:sz w:val="22"/>
-                <w:szCs w:val="22"/>
+                <w:rFonts w:ascii="CMU Serif Roman" w:eastAsia="Times New Roman" w:hAnsi="CMU Serif Roman" w:cs="Times New Roman"/>
+                <w:b/>
+                <w:bCs/>
+                <w:sz w:val="20"/>
+                <w:szCs w:val="20"/>
+                <w:lang w:eastAsia="it-IT"/>
+              </w:rPr>
+            </w:pPr>
+            <w:r>
+              <w:rPr>
+                <w:rFonts w:ascii="CMU Serif Roman" w:eastAsia="Times New Roman" w:hAnsi="CMU Serif Roman" w:cs="Arial"/>
+                <w:b/>
+                <w:bCs/>
+                <w:color w:val="000000"/>
+                <w:sz w:val="20"/>
+                <w:szCs w:val="20"/>
                 <w:lang w:eastAsia="it-IT"/>
               </w:rPr>
               <w:t>Flusso eventi:</w:t>
@@ -807,22 +957,45 @@
                 <w:ilvl w:val="0"/>
                 <w:numId w:val="4"/>
               </w:numPr>
+              <w:jc w:val="both"/>
               <w:textAlignment w:val="baseline"/>
               <w:rPr>
-                <w:rFonts w:ascii="Arial" w:eastAsia="Times New Roman" w:hAnsi="Arial" w:cs="Arial"/>
-                <w:color w:val="000000"/>
-                <w:lang w:eastAsia="it-IT"/>
-              </w:rPr>
-            </w:pPr>
-            <w:r>
-              <w:rPr>
-                <w:rFonts w:ascii="Arial" w:eastAsia="Times New Roman" w:hAnsi="Arial" w:cs="Arial"/>
-                <w:color w:val="000000"/>
-                <w:sz w:val="22"/>
-                <w:szCs w:val="22"/>
-                <w:lang w:eastAsia="it-IT"/>
-              </w:rPr>
-              <w:t>Alla vigilia della Festa dei lavoratori è stato indetto uno sciopero. Alessandro accede al sistema per comunicare l’evento a tutti i clienti del sistema. Scrive il messaggio, lo revisiona, conferma l’input e invia la notifica.</w:t>
+                <w:rFonts w:ascii="CMU Serif Roman" w:eastAsia="Times New Roman" w:hAnsi="CMU Serif Roman" w:cs="Arial"/>
+                <w:color w:val="000000"/>
+                <w:sz w:val="20"/>
+                <w:szCs w:val="20"/>
+                <w:lang w:eastAsia="it-IT"/>
+              </w:rPr>
+            </w:pPr>
+            <w:r>
+              <w:rPr>
+                <w:rFonts w:ascii="CMU Serif Roman" w:eastAsia="Times New Roman" w:hAnsi="CMU Serif Roman" w:cs="Arial"/>
+                <w:color w:val="000000"/>
+                <w:sz w:val="20"/>
+                <w:szCs w:val="20"/>
+                <w:lang w:eastAsia="it-IT"/>
+              </w:rPr>
+              <w:t xml:space="preserve">Alla vigilia della </w:t>
+            </w:r>
+            <w:r>
+              <w:rPr>
+                <w:rFonts w:ascii="CMU Serif Roman" w:eastAsia="Times New Roman" w:hAnsi="CMU Serif Roman" w:cs="Arial"/>
+                <w:color w:val="000000"/>
+                <w:sz w:val="20"/>
+                <w:szCs w:val="20"/>
+                <w:lang w:eastAsia="it-IT"/>
+              </w:rPr>
+              <w:t>Festa dei Lavoratori</w:t>
+            </w:r>
+            <w:r>
+              <w:rPr>
+                <w:rFonts w:ascii="CMU Serif Roman" w:eastAsia="Times New Roman" w:hAnsi="CMU Serif Roman" w:cs="Arial"/>
+                <w:color w:val="000000"/>
+                <w:sz w:val="20"/>
+                <w:szCs w:val="20"/>
+                <w:lang w:eastAsia="it-IT"/>
+              </w:rPr>
+              <w:t xml:space="preserve"> è stato indetto uno sciopero. Alessandro accede al sistema per comunicare l’evento a tutti i clienti del sistema. Scrive il messaggio, lo revisiona, conferma l’input e invia la notifica.</w:t>
             </w:r>
           </w:p>
           <w:p>
@@ -831,19 +1004,22 @@
                 <w:ilvl w:val="0"/>
                 <w:numId w:val="5"/>
               </w:numPr>
+              <w:jc w:val="both"/>
               <w:textAlignment w:val="baseline"/>
               <w:rPr>
-                <w:rFonts w:ascii="Arial" w:eastAsia="Times New Roman" w:hAnsi="Arial" w:cs="Arial"/>
-                <w:color w:val="000000"/>
-                <w:lang w:eastAsia="it-IT"/>
-              </w:rPr>
-            </w:pPr>
-            <w:r>
-              <w:rPr>
-                <w:rFonts w:ascii="Arial" w:eastAsia="Times New Roman" w:hAnsi="Arial" w:cs="Arial"/>
-                <w:color w:val="000000"/>
-                <w:sz w:val="22"/>
-                <w:szCs w:val="22"/>
+                <w:rFonts w:ascii="CMU Serif Roman" w:eastAsia="Times New Roman" w:hAnsi="CMU Serif Roman" w:cs="Arial"/>
+                <w:color w:val="000000"/>
+                <w:sz w:val="20"/>
+                <w:szCs w:val="20"/>
+                <w:lang w:eastAsia="it-IT"/>
+              </w:rPr>
+            </w:pPr>
+            <w:r>
+              <w:rPr>
+                <w:rFonts w:ascii="CMU Serif Roman" w:eastAsia="Times New Roman" w:hAnsi="CMU Serif Roman" w:cs="Arial"/>
+                <w:color w:val="000000"/>
+                <w:sz w:val="20"/>
+                <w:szCs w:val="20"/>
                 <w:lang w:eastAsia="it-IT"/>
               </w:rPr>
               <w:t>Mario riceve una notifica dal sistema e la clicca. Il sistema mostrerà il comunicato dell’Addetto alle comunicazioni. Grazie a questa notifica Mario riesce a riorganizzare i suoi piani senza cancellare i propri appuntamenti.</w:t>
@@ -855,42 +1031,46 @@
     <w:p>
       <w:pPr>
         <w:spacing w:after="240"/>
+        <w:jc w:val="both"/>
         <w:rPr>
-          <w:rFonts w:ascii="Times New Roman" w:eastAsia="Times New Roman" w:hAnsi="Times New Roman" w:cs="Times New Roman"/>
+          <w:rFonts w:ascii="CMU Serif Roman" w:eastAsia="Times New Roman" w:hAnsi="CMU Serif Roman" w:cs="Times New Roman"/>
+          <w:sz w:val="20"/>
+          <w:szCs w:val="20"/>
           <w:lang w:eastAsia="it-IT"/>
         </w:rPr>
       </w:pPr>
       <w:r>
         <w:rPr>
-          <w:rFonts w:ascii="Times New Roman" w:eastAsia="Times New Roman" w:hAnsi="Times New Roman" w:cs="Times New Roman"/>
+          <w:rFonts w:ascii="CMU Serif Roman" w:eastAsia="Times New Roman" w:hAnsi="CMU Serif Roman" w:cs="Times New Roman"/>
+          <w:sz w:val="20"/>
+          <w:szCs w:val="20"/>
           <w:lang w:eastAsia="it-IT"/>
         </w:rPr>
         <w:br/>
       </w:r>
       <w:r>
         <w:rPr>
-          <w:rFonts w:ascii="Times New Roman" w:eastAsia="Times New Roman" w:hAnsi="Times New Roman" w:cs="Times New Roman"/>
+          <w:rFonts w:ascii="CMU Serif Roman" w:eastAsia="Times New Roman" w:hAnsi="CMU Serif Roman" w:cs="Times New Roman"/>
+          <w:sz w:val="20"/>
+          <w:szCs w:val="20"/>
           <w:lang w:eastAsia="it-IT"/>
         </w:rPr>
         <w:br/>
       </w:r>
       <w:r>
         <w:rPr>
-          <w:rFonts w:ascii="Times New Roman" w:eastAsia="Times New Roman" w:hAnsi="Times New Roman" w:cs="Times New Roman"/>
+          <w:rFonts w:ascii="CMU Serif Roman" w:eastAsia="Times New Roman" w:hAnsi="CMU Serif Roman" w:cs="Times New Roman"/>
+          <w:sz w:val="20"/>
+          <w:szCs w:val="20"/>
           <w:lang w:eastAsia="it-IT"/>
         </w:rPr>
         <w:br/>
       </w:r>
       <w:r>
         <w:rPr>
-          <w:rFonts w:ascii="Times New Roman" w:eastAsia="Times New Roman" w:hAnsi="Times New Roman" w:cs="Times New Roman"/>
-          <w:lang w:eastAsia="it-IT"/>
-        </w:rPr>
-        <w:br/>
-      </w:r>
-      <w:r>
-        <w:rPr>
-          <w:rFonts w:ascii="Times New Roman" w:eastAsia="Times New Roman" w:hAnsi="Times New Roman" w:cs="Times New Roman"/>
+          <w:rFonts w:ascii="CMU Serif Roman" w:eastAsia="Times New Roman" w:hAnsi="CMU Serif Roman" w:cs="Times New Roman"/>
+          <w:sz w:val="20"/>
+          <w:szCs w:val="20"/>
           <w:lang w:eastAsia="it-IT"/>
         </w:rPr>
         <w:br/>
@@ -898,19 +1078,21 @@
     </w:p>
     <w:p>
       <w:pPr>
-        <w:spacing w:after="240"/>
         <w:rPr>
-          <w:rFonts w:ascii="Times New Roman" w:eastAsia="Times New Roman" w:hAnsi="Times New Roman" w:cs="Times New Roman"/>
+          <w:rFonts w:ascii="CMU Serif Roman" w:eastAsia="Times New Roman" w:hAnsi="CMU Serif Roman" w:cs="Times New Roman"/>
+          <w:sz w:val="20"/>
+          <w:szCs w:val="20"/>
           <w:lang w:eastAsia="it-IT"/>
         </w:rPr>
       </w:pPr>
       <w:r>
         <w:rPr>
-          <w:rFonts w:ascii="Times New Roman" w:eastAsia="Times New Roman" w:hAnsi="Times New Roman" w:cs="Times New Roman"/>
-          <w:color w:val="000000"/>
+          <w:rFonts w:ascii="CMU Serif Roman" w:eastAsia="Times New Roman" w:hAnsi="CMU Serif Roman" w:cs="Times New Roman"/>
+          <w:sz w:val="20"/>
+          <w:szCs w:val="20"/>
           <w:lang w:eastAsia="it-IT"/>
         </w:rPr>
-        <w:t> </w:t>
+        <w:br w:type="page"/>
       </w:r>
     </w:p>
     <w:tbl>
@@ -925,8 +1107,8 @@
         <w:tblLook w:val="04A0" w:firstRow="1" w:lastRow="0" w:firstColumn="1" w:lastColumn="0" w:noHBand="0" w:noVBand="1"/>
       </w:tblPr>
       <w:tblGrid>
-        <w:gridCol w:w="1476"/>
-        <w:gridCol w:w="7530"/>
+        <w:gridCol w:w="1413"/>
+        <w:gridCol w:w="7593"/>
       </w:tblGrid>
       <w:tr>
         <w:trPr>
@@ -952,16 +1134,22 @@
           <w:p>
             <w:pPr>
               <w:rPr>
-                <w:rFonts w:ascii="Times New Roman" w:eastAsia="Times New Roman" w:hAnsi="Times New Roman" w:cs="Times New Roman"/>
-                <w:lang w:eastAsia="it-IT"/>
-              </w:rPr>
-            </w:pPr>
-            <w:r>
-              <w:rPr>
-                <w:rFonts w:ascii="Arial" w:eastAsia="Times New Roman" w:hAnsi="Arial" w:cs="Arial"/>
-                <w:color w:val="000000"/>
-                <w:sz w:val="22"/>
-                <w:szCs w:val="22"/>
+                <w:rFonts w:ascii="CMU Serif Roman" w:eastAsia="Times New Roman" w:hAnsi="CMU Serif Roman" w:cs="Times New Roman"/>
+                <w:b/>
+                <w:bCs/>
+                <w:sz w:val="20"/>
+                <w:szCs w:val="20"/>
+                <w:lang w:eastAsia="it-IT"/>
+              </w:rPr>
+            </w:pPr>
+            <w:r>
+              <w:rPr>
+                <w:rFonts w:ascii="CMU Serif Roman" w:eastAsia="Times New Roman" w:hAnsi="CMU Serif Roman" w:cs="Arial"/>
+                <w:b/>
+                <w:bCs/>
+                <w:color w:val="000000"/>
+                <w:sz w:val="20"/>
+                <w:szCs w:val="20"/>
                 <w:lang w:eastAsia="it-IT"/>
               </w:rPr>
               <w:lastRenderedPageBreak/>
@@ -988,17 +1176,20 @@
           </w:tcPr>
           <w:p>
             <w:pPr>
-              <w:rPr>
-                <w:rFonts w:ascii="Times New Roman" w:eastAsia="Times New Roman" w:hAnsi="Times New Roman" w:cs="Times New Roman"/>
-                <w:lang w:eastAsia="it-IT"/>
-              </w:rPr>
-            </w:pPr>
-            <w:r>
-              <w:rPr>
-                <w:rFonts w:ascii="Arial" w:eastAsia="Times New Roman" w:hAnsi="Arial" w:cs="Arial"/>
-                <w:color w:val="000000"/>
-                <w:sz w:val="22"/>
-                <w:szCs w:val="22"/>
+              <w:jc w:val="both"/>
+              <w:rPr>
+                <w:rFonts w:ascii="CMU Serif Roman" w:eastAsia="Times New Roman" w:hAnsi="CMU Serif Roman" w:cs="Times New Roman"/>
+                <w:sz w:val="20"/>
+                <w:szCs w:val="20"/>
+                <w:lang w:eastAsia="it-IT"/>
+              </w:rPr>
+            </w:pPr>
+            <w:r>
+              <w:rPr>
+                <w:rFonts w:ascii="CMU Serif Roman" w:eastAsia="Times New Roman" w:hAnsi="CMU Serif Roman" w:cs="Arial"/>
+                <w:color w:val="000000"/>
+                <w:sz w:val="20"/>
+                <w:szCs w:val="20"/>
                 <w:u w:val="single"/>
                 <w:lang w:eastAsia="it-IT"/>
               </w:rPr>
@@ -1031,16 +1222,22 @@
           <w:p>
             <w:pPr>
               <w:rPr>
-                <w:rFonts w:ascii="Times New Roman" w:eastAsia="Times New Roman" w:hAnsi="Times New Roman" w:cs="Times New Roman"/>
-                <w:lang w:eastAsia="it-IT"/>
-              </w:rPr>
-            </w:pPr>
-            <w:r>
-              <w:rPr>
-                <w:rFonts w:ascii="Arial" w:eastAsia="Times New Roman" w:hAnsi="Arial" w:cs="Arial"/>
-                <w:color w:val="000000"/>
-                <w:sz w:val="22"/>
-                <w:szCs w:val="22"/>
+                <w:rFonts w:ascii="CMU Serif Roman" w:eastAsia="Times New Roman" w:hAnsi="CMU Serif Roman" w:cs="Times New Roman"/>
+                <w:b/>
+                <w:bCs/>
+                <w:sz w:val="20"/>
+                <w:szCs w:val="20"/>
+                <w:lang w:eastAsia="it-IT"/>
+              </w:rPr>
+            </w:pPr>
+            <w:r>
+              <w:rPr>
+                <w:rFonts w:ascii="CMU Serif Roman" w:eastAsia="Times New Roman" w:hAnsi="CMU Serif Roman" w:cs="Arial"/>
+                <w:b/>
+                <w:bCs/>
+                <w:color w:val="000000"/>
+                <w:sz w:val="20"/>
+                <w:szCs w:val="20"/>
                 <w:lang w:eastAsia="it-IT"/>
               </w:rPr>
               <w:t>Attori</w:t>
@@ -1049,16 +1246,22 @@
           <w:p>
             <w:pPr>
               <w:rPr>
-                <w:rFonts w:ascii="Times New Roman" w:eastAsia="Times New Roman" w:hAnsi="Times New Roman" w:cs="Times New Roman"/>
-                <w:lang w:eastAsia="it-IT"/>
-              </w:rPr>
-            </w:pPr>
-            <w:r>
-              <w:rPr>
-                <w:rFonts w:ascii="Arial" w:eastAsia="Times New Roman" w:hAnsi="Arial" w:cs="Arial"/>
-                <w:color w:val="000000"/>
-                <w:sz w:val="22"/>
-                <w:szCs w:val="22"/>
+                <w:rFonts w:ascii="CMU Serif Roman" w:eastAsia="Times New Roman" w:hAnsi="CMU Serif Roman" w:cs="Times New Roman"/>
+                <w:b/>
+                <w:bCs/>
+                <w:sz w:val="20"/>
+                <w:szCs w:val="20"/>
+                <w:lang w:eastAsia="it-IT"/>
+              </w:rPr>
+            </w:pPr>
+            <w:r>
+              <w:rPr>
+                <w:rFonts w:ascii="CMU Serif Roman" w:eastAsia="Times New Roman" w:hAnsi="CMU Serif Roman" w:cs="Arial"/>
+                <w:b/>
+                <w:bCs/>
+                <w:color w:val="000000"/>
+                <w:sz w:val="20"/>
+                <w:szCs w:val="20"/>
                 <w:lang w:eastAsia="it-IT"/>
               </w:rPr>
               <w:t>Partecipanti</w:t>
@@ -1084,21 +1287,35 @@
           </w:tcPr>
           <w:p>
             <w:pPr>
-              <w:rPr>
-                <w:rFonts w:ascii="Times New Roman" w:eastAsia="Times New Roman" w:hAnsi="Times New Roman" w:cs="Times New Roman"/>
-                <w:lang w:eastAsia="it-IT"/>
-              </w:rPr>
-            </w:pPr>
-            <w:r>
-              <w:rPr>
-                <w:rFonts w:ascii="Arial" w:eastAsia="Times New Roman" w:hAnsi="Arial" w:cs="Arial"/>
-                <w:color w:val="000000"/>
-                <w:sz w:val="22"/>
-                <w:szCs w:val="22"/>
+              <w:jc w:val="both"/>
+              <w:rPr>
+                <w:rFonts w:ascii="CMU Serif Roman" w:eastAsia="Times New Roman" w:hAnsi="CMU Serif Roman" w:cs="Times New Roman"/>
+                <w:sz w:val="20"/>
+                <w:szCs w:val="20"/>
+                <w:lang w:eastAsia="it-IT"/>
+              </w:rPr>
+            </w:pPr>
+            <w:r>
+              <w:rPr>
+                <w:rFonts w:ascii="CMU Serif Roman" w:eastAsia="Times New Roman" w:hAnsi="CMU Serif Roman" w:cs="Arial"/>
+                <w:color w:val="000000"/>
+                <w:sz w:val="20"/>
+                <w:szCs w:val="20"/>
                 <w:u w:val="single"/>
                 <w:lang w:eastAsia="it-IT"/>
               </w:rPr>
-              <w:t>Sara : Cliente</w:t>
+              <w:t>Sara:</w:t>
+            </w:r>
+            <w:r>
+              <w:rPr>
+                <w:rFonts w:ascii="CMU Serif Roman" w:eastAsia="Times New Roman" w:hAnsi="CMU Serif Roman" w:cs="Arial"/>
+                <w:color w:val="000000"/>
+                <w:sz w:val="20"/>
+                <w:szCs w:val="20"/>
+                <w:u w:val="single"/>
+                <w:lang w:eastAsia="it-IT"/>
+              </w:rPr>
+              <w:t xml:space="preserve"> Cliente</w:t>
             </w:r>
           </w:p>
         </w:tc>
@@ -1127,16 +1344,22 @@
           <w:p>
             <w:pPr>
               <w:rPr>
-                <w:rFonts w:ascii="Times New Roman" w:eastAsia="Times New Roman" w:hAnsi="Times New Roman" w:cs="Times New Roman"/>
-                <w:lang w:eastAsia="it-IT"/>
-              </w:rPr>
-            </w:pPr>
-            <w:r>
-              <w:rPr>
-                <w:rFonts w:ascii="Arial" w:eastAsia="Times New Roman" w:hAnsi="Arial" w:cs="Arial"/>
-                <w:color w:val="000000"/>
-                <w:sz w:val="22"/>
-                <w:szCs w:val="22"/>
+                <w:rFonts w:ascii="CMU Serif Roman" w:eastAsia="Times New Roman" w:hAnsi="CMU Serif Roman" w:cs="Times New Roman"/>
+                <w:b/>
+                <w:bCs/>
+                <w:sz w:val="20"/>
+                <w:szCs w:val="20"/>
+                <w:lang w:eastAsia="it-IT"/>
+              </w:rPr>
+            </w:pPr>
+            <w:r>
+              <w:rPr>
+                <w:rFonts w:ascii="CMU Serif Roman" w:eastAsia="Times New Roman" w:hAnsi="CMU Serif Roman" w:cs="Arial"/>
+                <w:b/>
+                <w:bCs/>
+                <w:color w:val="000000"/>
+                <w:sz w:val="20"/>
+                <w:szCs w:val="20"/>
                 <w:lang w:eastAsia="it-IT"/>
               </w:rPr>
               <w:t>Flusso eventi:</w:t>
@@ -1166,19 +1389,22 @@
                 <w:ilvl w:val="0"/>
                 <w:numId w:val="6"/>
               </w:numPr>
+              <w:jc w:val="both"/>
               <w:textAlignment w:val="baseline"/>
               <w:rPr>
-                <w:rFonts w:ascii="Arial" w:eastAsia="Times New Roman" w:hAnsi="Arial" w:cs="Arial"/>
-                <w:color w:val="000000"/>
-                <w:lang w:eastAsia="it-IT"/>
-              </w:rPr>
-            </w:pPr>
-            <w:r>
-              <w:rPr>
-                <w:rFonts w:ascii="Arial" w:eastAsia="Times New Roman" w:hAnsi="Arial" w:cs="Arial"/>
-                <w:color w:val="000000"/>
-                <w:sz w:val="22"/>
-                <w:szCs w:val="22"/>
+                <w:rFonts w:ascii="CMU Serif Roman" w:eastAsia="Times New Roman" w:hAnsi="CMU Serif Roman" w:cs="Arial"/>
+                <w:color w:val="000000"/>
+                <w:sz w:val="20"/>
+                <w:szCs w:val="20"/>
+                <w:lang w:eastAsia="it-IT"/>
+              </w:rPr>
+            </w:pPr>
+            <w:r>
+              <w:rPr>
+                <w:rFonts w:ascii="CMU Serif Roman" w:eastAsia="Times New Roman" w:hAnsi="CMU Serif Roman" w:cs="Arial"/>
+                <w:color w:val="000000"/>
+                <w:sz w:val="20"/>
+                <w:szCs w:val="20"/>
                 <w:lang w:eastAsia="it-IT"/>
               </w:rPr>
               <w:t>Sara entra nel sistema e seleziona la funzione “AcquistaBiglietto”. Il sistema mostrerà tutti i biglietti disponibili e gli orari relativi.</w:t>
@@ -1190,19 +1416,22 @@
                 <w:ilvl w:val="0"/>
                 <w:numId w:val="6"/>
               </w:numPr>
+              <w:jc w:val="both"/>
               <w:textAlignment w:val="baseline"/>
               <w:rPr>
-                <w:rFonts w:ascii="Arial" w:eastAsia="Times New Roman" w:hAnsi="Arial" w:cs="Arial"/>
-                <w:color w:val="000000"/>
-                <w:lang w:eastAsia="it-IT"/>
-              </w:rPr>
-            </w:pPr>
-            <w:r>
-              <w:rPr>
-                <w:rFonts w:ascii="Arial" w:eastAsia="Times New Roman" w:hAnsi="Arial" w:cs="Arial"/>
-                <w:color w:val="000000"/>
-                <w:sz w:val="22"/>
-                <w:szCs w:val="22"/>
+                <w:rFonts w:ascii="CMU Serif Roman" w:eastAsia="Times New Roman" w:hAnsi="CMU Serif Roman" w:cs="Arial"/>
+                <w:color w:val="000000"/>
+                <w:sz w:val="20"/>
+                <w:szCs w:val="20"/>
+                <w:lang w:eastAsia="it-IT"/>
+              </w:rPr>
+            </w:pPr>
+            <w:r>
+              <w:rPr>
+                <w:rFonts w:ascii="CMU Serif Roman" w:eastAsia="Times New Roman" w:hAnsi="CMU Serif Roman" w:cs="Arial"/>
+                <w:color w:val="000000"/>
+                <w:sz w:val="20"/>
+                <w:szCs w:val="20"/>
                 <w:lang w:eastAsia="it-IT"/>
               </w:rPr>
               <w:t>Sara vuole applicare un filtro per prendere il mezzo più veloce. Il sistema filtra tutti i biglietti disponibili e mostra solo quelli che portano a destinazione più velocemente.</w:t>
@@ -1214,19 +1443,22 @@
                 <w:ilvl w:val="0"/>
                 <w:numId w:val="6"/>
               </w:numPr>
+              <w:jc w:val="both"/>
               <w:textAlignment w:val="baseline"/>
               <w:rPr>
-                <w:rFonts w:ascii="Arial" w:eastAsia="Times New Roman" w:hAnsi="Arial" w:cs="Arial"/>
-                <w:color w:val="000000"/>
-                <w:lang w:eastAsia="it-IT"/>
-              </w:rPr>
-            </w:pPr>
-            <w:r>
-              <w:rPr>
-                <w:rFonts w:ascii="Arial" w:eastAsia="Times New Roman" w:hAnsi="Arial" w:cs="Arial"/>
-                <w:color w:val="000000"/>
-                <w:sz w:val="22"/>
-                <w:szCs w:val="22"/>
+                <w:rFonts w:ascii="CMU Serif Roman" w:eastAsia="Times New Roman" w:hAnsi="CMU Serif Roman" w:cs="Arial"/>
+                <w:color w:val="000000"/>
+                <w:sz w:val="20"/>
+                <w:szCs w:val="20"/>
+                <w:lang w:eastAsia="it-IT"/>
+              </w:rPr>
+            </w:pPr>
+            <w:r>
+              <w:rPr>
+                <w:rFonts w:ascii="CMU Serif Roman" w:eastAsia="Times New Roman" w:hAnsi="CMU Serif Roman" w:cs="Arial"/>
+                <w:color w:val="000000"/>
+                <w:sz w:val="20"/>
+                <w:szCs w:val="20"/>
                 <w:lang w:eastAsia="it-IT"/>
               </w:rPr>
               <w:t>Sara seleziona il biglietto, il Sistema mostra i dettagli del biglietto e il relativo prezzo.</w:t>
@@ -1238,19 +1470,22 @@
                 <w:ilvl w:val="0"/>
                 <w:numId w:val="6"/>
               </w:numPr>
+              <w:jc w:val="both"/>
               <w:textAlignment w:val="baseline"/>
               <w:rPr>
-                <w:rFonts w:ascii="Arial" w:eastAsia="Times New Roman" w:hAnsi="Arial" w:cs="Arial"/>
-                <w:color w:val="000000"/>
-                <w:lang w:eastAsia="it-IT"/>
-              </w:rPr>
-            </w:pPr>
-            <w:r>
-              <w:rPr>
-                <w:rFonts w:ascii="Arial" w:eastAsia="Times New Roman" w:hAnsi="Arial" w:cs="Arial"/>
-                <w:color w:val="000000"/>
-                <w:sz w:val="22"/>
-                <w:szCs w:val="22"/>
+                <w:rFonts w:ascii="CMU Serif Roman" w:eastAsia="Times New Roman" w:hAnsi="CMU Serif Roman" w:cs="Arial"/>
+                <w:color w:val="000000"/>
+                <w:sz w:val="20"/>
+                <w:szCs w:val="20"/>
+                <w:lang w:eastAsia="it-IT"/>
+              </w:rPr>
+            </w:pPr>
+            <w:r>
+              <w:rPr>
+                <w:rFonts w:ascii="CMU Serif Roman" w:eastAsia="Times New Roman" w:hAnsi="CMU Serif Roman" w:cs="Arial"/>
+                <w:color w:val="000000"/>
+                <w:sz w:val="20"/>
+                <w:szCs w:val="20"/>
                 <w:lang w:eastAsia="it-IT"/>
               </w:rPr>
               <w:t>Sara acquista il biglietto con la propria carta di credito, il sistema elabora il pagamento e mostra il biglietto acquistato.</w:t>
@@ -1262,19 +1497,22 @@
                 <w:ilvl w:val="0"/>
                 <w:numId w:val="6"/>
               </w:numPr>
+              <w:jc w:val="both"/>
               <w:textAlignment w:val="baseline"/>
               <w:rPr>
-                <w:rFonts w:ascii="Arial" w:eastAsia="Times New Roman" w:hAnsi="Arial" w:cs="Arial"/>
-                <w:color w:val="000000"/>
-                <w:lang w:eastAsia="it-IT"/>
-              </w:rPr>
-            </w:pPr>
-            <w:r>
-              <w:rPr>
-                <w:rFonts w:ascii="Arial" w:eastAsia="Times New Roman" w:hAnsi="Arial" w:cs="Arial"/>
-                <w:color w:val="000000"/>
-                <w:sz w:val="22"/>
-                <w:szCs w:val="22"/>
+                <w:rFonts w:ascii="CMU Serif Roman" w:eastAsia="Times New Roman" w:hAnsi="CMU Serif Roman" w:cs="Arial"/>
+                <w:color w:val="000000"/>
+                <w:sz w:val="20"/>
+                <w:szCs w:val="20"/>
+                <w:lang w:eastAsia="it-IT"/>
+              </w:rPr>
+            </w:pPr>
+            <w:r>
+              <w:rPr>
+                <w:rFonts w:ascii="CMU Serif Roman" w:eastAsia="Times New Roman" w:hAnsi="CMU Serif Roman" w:cs="Arial"/>
+                <w:color w:val="000000"/>
+                <w:sz w:val="20"/>
+                <w:szCs w:val="20"/>
                 <w:lang w:eastAsia="it-IT"/>
               </w:rPr>
               <w:t>Dopo qualche giorno, Sara vuole rivedere il suo storico acquisti, quindi seleziona la voce “Storico”. Il sistema mostrerà tutti i biglietti acquistati in un arco temporale definito.</w:t>
@@ -1286,27 +1524,32 @@
     <w:p>
       <w:pPr>
         <w:spacing w:after="240"/>
+        <w:jc w:val="both"/>
         <w:rPr>
-          <w:rFonts w:ascii="Times New Roman" w:eastAsia="Times New Roman" w:hAnsi="Times New Roman" w:cs="Times New Roman"/>
+          <w:rFonts w:ascii="CMU Serif Roman" w:eastAsia="Times New Roman" w:hAnsi="CMU Serif Roman" w:cs="Times New Roman"/>
+          <w:sz w:val="20"/>
+          <w:szCs w:val="20"/>
           <w:lang w:eastAsia="it-IT"/>
         </w:rPr>
       </w:pPr>
     </w:p>
     <w:p>
       <w:pPr>
+        <w:jc w:val="both"/>
         <w:rPr>
           <w:rFonts w:ascii="CMU Serif Roman" w:hAnsi="CMU Serif Roman"/>
-          <w:sz w:val="32"/>
-          <w:szCs w:val="32"/>
+          <w:sz w:val="20"/>
+          <w:szCs w:val="20"/>
         </w:rPr>
       </w:pPr>
     </w:p>
     <w:p>
       <w:pPr>
+        <w:jc w:val="both"/>
         <w:rPr>
           <w:rFonts w:ascii="CMU Serif Roman" w:hAnsi="CMU Serif Roman"/>
-          <w:sz w:val="32"/>
-          <w:szCs w:val="32"/>
+          <w:sz w:val="20"/>
+          <w:szCs w:val="20"/>
         </w:rPr>
       </w:pPr>
     </w:p>
@@ -1314,19 +1557,18 @@
       <w:pPr>
         <w:rPr>
           <w:rFonts w:ascii="CMU Serif Roman" w:hAnsi="CMU Serif Roman"/>
-          <w:sz w:val="32"/>
-          <w:szCs w:val="32"/>
+          <w:sz w:val="20"/>
+          <w:szCs w:val="20"/>
         </w:rPr>
       </w:pPr>
-    </w:p>
-    <w:p>
-      <w:pPr>
+      <w:r>
         <w:rPr>
           <w:rFonts w:ascii="CMU Serif Roman" w:hAnsi="CMU Serif Roman"/>
-          <w:sz w:val="32"/>
-          <w:szCs w:val="32"/>
+          <w:sz w:val="20"/>
+          <w:szCs w:val="20"/>
         </w:rPr>
-      </w:pPr>
+        <w:br w:type="page"/>
+      </w:r>
     </w:p>
     <w:tbl>
       <w:tblPr>
@@ -1340,8 +1582,8 @@
         <w:tblLook w:val="04A0" w:firstRow="1" w:lastRow="0" w:firstColumn="1" w:lastColumn="0" w:noHBand="0" w:noVBand="1"/>
       </w:tblPr>
       <w:tblGrid>
-        <w:gridCol w:w="1478"/>
-        <w:gridCol w:w="7528"/>
+        <w:gridCol w:w="1423"/>
+        <w:gridCol w:w="7583"/>
       </w:tblGrid>
       <w:tr>
         <w:trPr>
@@ -1367,18 +1609,25 @@
           <w:p>
             <w:pPr>
               <w:rPr>
-                <w:rFonts w:ascii="Times New Roman" w:eastAsia="Times New Roman" w:hAnsi="Times New Roman" w:cs="Times New Roman"/>
-                <w:lang w:eastAsia="it-IT"/>
-              </w:rPr>
-            </w:pPr>
-            <w:r>
-              <w:rPr>
-                <w:rFonts w:ascii="Arial" w:eastAsia="Times New Roman" w:hAnsi="Arial" w:cs="Arial"/>
-                <w:color w:val="000000"/>
-                <w:sz w:val="22"/>
-                <w:szCs w:val="22"/>
-                <w:lang w:eastAsia="it-IT"/>
-              </w:rPr>
+                <w:rFonts w:ascii="CMU Serif Roman" w:eastAsia="Times New Roman" w:hAnsi="CMU Serif Roman" w:cs="Times New Roman"/>
+                <w:b/>
+                <w:bCs/>
+                <w:sz w:val="20"/>
+                <w:szCs w:val="20"/>
+                <w:lang w:eastAsia="it-IT"/>
+              </w:rPr>
+            </w:pPr>
+            <w:r>
+              <w:rPr>
+                <w:rFonts w:ascii="CMU Serif Roman" w:eastAsia="Times New Roman" w:hAnsi="CMU Serif Roman" w:cs="Arial"/>
+                <w:b/>
+                <w:bCs/>
+                <w:color w:val="000000"/>
+                <w:sz w:val="20"/>
+                <w:szCs w:val="20"/>
+                <w:lang w:eastAsia="it-IT"/>
+              </w:rPr>
+              <w:lastRenderedPageBreak/>
               <w:t>Nome Scenario</w:t>
             </w:r>
           </w:p>
@@ -1402,17 +1651,20 @@
           </w:tcPr>
           <w:p>
             <w:pPr>
-              <w:rPr>
-                <w:rFonts w:ascii="Times New Roman" w:eastAsia="Times New Roman" w:hAnsi="Times New Roman" w:cs="Times New Roman"/>
-                <w:lang w:eastAsia="it-IT"/>
-              </w:rPr>
-            </w:pPr>
-            <w:r>
-              <w:rPr>
-                <w:rFonts w:ascii="Arial" w:eastAsia="Times New Roman" w:hAnsi="Arial" w:cs="Arial"/>
-                <w:color w:val="000000"/>
-                <w:sz w:val="22"/>
-                <w:szCs w:val="22"/>
+              <w:jc w:val="both"/>
+              <w:rPr>
+                <w:rFonts w:ascii="CMU Serif Roman" w:eastAsia="Times New Roman" w:hAnsi="CMU Serif Roman" w:cs="Times New Roman"/>
+                <w:sz w:val="20"/>
+                <w:szCs w:val="20"/>
+                <w:lang w:eastAsia="it-IT"/>
+              </w:rPr>
+            </w:pPr>
+            <w:r>
+              <w:rPr>
+                <w:rFonts w:ascii="CMU Serif Roman" w:eastAsia="Times New Roman" w:hAnsi="CMU Serif Roman" w:cs="Arial"/>
+                <w:color w:val="000000"/>
+                <w:sz w:val="20"/>
+                <w:szCs w:val="20"/>
                 <w:u w:val="single"/>
                 <w:lang w:eastAsia="it-IT"/>
               </w:rPr>
@@ -1445,16 +1697,22 @@
           <w:p>
             <w:pPr>
               <w:rPr>
-                <w:rFonts w:ascii="Times New Roman" w:eastAsia="Times New Roman" w:hAnsi="Times New Roman" w:cs="Times New Roman"/>
-                <w:lang w:eastAsia="it-IT"/>
-              </w:rPr>
-            </w:pPr>
-            <w:r>
-              <w:rPr>
-                <w:rFonts w:ascii="Arial" w:eastAsia="Times New Roman" w:hAnsi="Arial" w:cs="Arial"/>
-                <w:color w:val="000000"/>
-                <w:sz w:val="22"/>
-                <w:szCs w:val="22"/>
+                <w:rFonts w:ascii="CMU Serif Roman" w:eastAsia="Times New Roman" w:hAnsi="CMU Serif Roman" w:cs="Times New Roman"/>
+                <w:b/>
+                <w:bCs/>
+                <w:sz w:val="20"/>
+                <w:szCs w:val="20"/>
+                <w:lang w:eastAsia="it-IT"/>
+              </w:rPr>
+            </w:pPr>
+            <w:r>
+              <w:rPr>
+                <w:rFonts w:ascii="CMU Serif Roman" w:eastAsia="Times New Roman" w:hAnsi="CMU Serif Roman" w:cs="Arial"/>
+                <w:b/>
+                <w:bCs/>
+                <w:color w:val="000000"/>
+                <w:sz w:val="20"/>
+                <w:szCs w:val="20"/>
                 <w:lang w:eastAsia="it-IT"/>
               </w:rPr>
               <w:t>Attori</w:t>
@@ -1463,16 +1721,22 @@
           <w:p>
             <w:pPr>
               <w:rPr>
-                <w:rFonts w:ascii="Times New Roman" w:eastAsia="Times New Roman" w:hAnsi="Times New Roman" w:cs="Times New Roman"/>
-                <w:lang w:eastAsia="it-IT"/>
-              </w:rPr>
-            </w:pPr>
-            <w:r>
-              <w:rPr>
-                <w:rFonts w:ascii="Arial" w:eastAsia="Times New Roman" w:hAnsi="Arial" w:cs="Arial"/>
-                <w:color w:val="000000"/>
-                <w:sz w:val="22"/>
-                <w:szCs w:val="22"/>
+                <w:rFonts w:ascii="CMU Serif Roman" w:eastAsia="Times New Roman" w:hAnsi="CMU Serif Roman" w:cs="Times New Roman"/>
+                <w:b/>
+                <w:bCs/>
+                <w:sz w:val="20"/>
+                <w:szCs w:val="20"/>
+                <w:lang w:eastAsia="it-IT"/>
+              </w:rPr>
+            </w:pPr>
+            <w:r>
+              <w:rPr>
+                <w:rFonts w:ascii="CMU Serif Roman" w:eastAsia="Times New Roman" w:hAnsi="CMU Serif Roman" w:cs="Arial"/>
+                <w:b/>
+                <w:bCs/>
+                <w:color w:val="000000"/>
+                <w:sz w:val="20"/>
+                <w:szCs w:val="20"/>
                 <w:lang w:eastAsia="it-IT"/>
               </w:rPr>
               <w:t>Partecipanti</w:t>
@@ -1498,44 +1762,88 @@
           </w:tcPr>
           <w:p>
             <w:pPr>
-              <w:rPr>
-                <w:rFonts w:ascii="Times New Roman" w:eastAsia="Times New Roman" w:hAnsi="Times New Roman" w:cs="Times New Roman"/>
+              <w:jc w:val="both"/>
+              <w:rPr>
+                <w:rFonts w:ascii="CMU Serif Roman" w:eastAsia="Times New Roman" w:hAnsi="CMU Serif Roman" w:cs="Times New Roman"/>
+                <w:sz w:val="20"/>
+                <w:szCs w:val="20"/>
                 <w:u w:val="single"/>
                 <w:lang w:eastAsia="it-IT"/>
               </w:rPr>
             </w:pPr>
             <w:r>
               <w:rPr>
-                <w:rFonts w:ascii="Times New Roman" w:eastAsia="Times New Roman" w:hAnsi="Times New Roman" w:cs="Times New Roman"/>
+                <w:rFonts w:ascii="CMU Serif Roman" w:eastAsia="Times New Roman" w:hAnsi="CMU Serif Roman" w:cs="Times New Roman"/>
+                <w:sz w:val="20"/>
+                <w:szCs w:val="20"/>
                 <w:u w:val="single"/>
                 <w:lang w:eastAsia="it-IT"/>
               </w:rPr>
-              <w:t>Luca : Autista</w:t>
-            </w:r>
-            <w:r>
-              <w:rPr>
-                <w:rFonts w:ascii="Times New Roman" w:eastAsia="Times New Roman" w:hAnsi="Times New Roman" w:cs="Times New Roman"/>
+              <w:t>Luca:</w:t>
+            </w:r>
+            <w:r>
+              <w:rPr>
+                <w:rFonts w:ascii="CMU Serif Roman" w:eastAsia="Times New Roman" w:hAnsi="CMU Serif Roman" w:cs="Times New Roman"/>
+                <w:sz w:val="20"/>
+                <w:szCs w:val="20"/>
                 <w:u w:val="single"/>
                 <w:lang w:eastAsia="it-IT"/>
               </w:rPr>
+              <w:t xml:space="preserve"> Autista</w:t>
+            </w:r>
+            <w:r>
+              <w:rPr>
+                <w:rFonts w:ascii="CMU Serif Roman" w:eastAsia="Times New Roman" w:hAnsi="CMU Serif Roman" w:cs="Times New Roman"/>
+                <w:sz w:val="20"/>
+                <w:szCs w:val="20"/>
+                <w:u w:val="single"/>
+                <w:lang w:eastAsia="it-IT"/>
+              </w:rPr>
               <w:t xml:space="preserve"> </w:t>
             </w:r>
           </w:p>
           <w:p>
             <w:pPr>
-              <w:rPr>
-                <w:rFonts w:ascii="Times New Roman" w:eastAsia="Times New Roman" w:hAnsi="Times New Roman" w:cs="Times New Roman"/>
-                <w:lang w:eastAsia="it-IT"/>
-              </w:rPr>
-            </w:pPr>
-            <w:r>
-              <w:rPr>
-                <w:rFonts w:ascii="Times New Roman" w:eastAsia="Times New Roman" w:hAnsi="Times New Roman" w:cs="Times New Roman"/>
+              <w:jc w:val="both"/>
+              <w:rPr>
+                <w:rFonts w:ascii="CMU Serif Roman" w:eastAsia="Times New Roman" w:hAnsi="CMU Serif Roman" w:cs="Times New Roman"/>
+                <w:sz w:val="20"/>
+                <w:szCs w:val="20"/>
+                <w:lang w:eastAsia="it-IT"/>
+              </w:rPr>
+            </w:pPr>
+            <w:r>
+              <w:rPr>
+                <w:rFonts w:ascii="CMU Serif Roman" w:eastAsia="Times New Roman" w:hAnsi="CMU Serif Roman" w:cs="Times New Roman"/>
+                <w:sz w:val="20"/>
+                <w:szCs w:val="20"/>
                 <w:u w:val="single"/>
                 <w:lang w:eastAsia="it-IT"/>
               </w:rPr>
-              <w:t>Dario : Scheduler</w:t>
-            </w:r>
+              <w:t>Dario:</w:t>
+            </w:r>
+            <w:r>
+              <w:rPr>
+                <w:rFonts w:ascii="CMU Serif Roman" w:eastAsia="Times New Roman" w:hAnsi="CMU Serif Roman" w:cs="Times New Roman"/>
+                <w:sz w:val="20"/>
+                <w:szCs w:val="20"/>
+                <w:u w:val="single"/>
+                <w:lang w:eastAsia="it-IT"/>
+              </w:rPr>
+              <w:t xml:space="preserve"> </w:t>
+            </w:r>
+            <w:proofErr w:type="spellStart"/>
+            <w:r>
+              <w:rPr>
+                <w:rFonts w:ascii="CMU Serif Roman" w:eastAsia="Times New Roman" w:hAnsi="CMU Serif Roman" w:cs="Times New Roman"/>
+                <w:sz w:val="20"/>
+                <w:szCs w:val="20"/>
+                <w:u w:val="single"/>
+                <w:lang w:eastAsia="it-IT"/>
+              </w:rPr>
+              <w:t>Scheduler</w:t>
+            </w:r>
+            <w:proofErr w:type="spellEnd"/>
           </w:p>
         </w:tc>
       </w:tr>
@@ -1563,16 +1871,22 @@
           <w:p>
             <w:pPr>
               <w:rPr>
-                <w:rFonts w:ascii="Times New Roman" w:eastAsia="Times New Roman" w:hAnsi="Times New Roman" w:cs="Times New Roman"/>
-                <w:lang w:eastAsia="it-IT"/>
-              </w:rPr>
-            </w:pPr>
-            <w:r>
-              <w:rPr>
-                <w:rFonts w:ascii="Arial" w:eastAsia="Times New Roman" w:hAnsi="Arial" w:cs="Arial"/>
-                <w:color w:val="000000"/>
-                <w:sz w:val="22"/>
-                <w:szCs w:val="22"/>
+                <w:rFonts w:ascii="CMU Serif Roman" w:eastAsia="Times New Roman" w:hAnsi="CMU Serif Roman" w:cs="Times New Roman"/>
+                <w:b/>
+                <w:bCs/>
+                <w:sz w:val="20"/>
+                <w:szCs w:val="20"/>
+                <w:lang w:eastAsia="it-IT"/>
+              </w:rPr>
+            </w:pPr>
+            <w:r>
+              <w:rPr>
+                <w:rFonts w:ascii="CMU Serif Roman" w:eastAsia="Times New Roman" w:hAnsi="CMU Serif Roman" w:cs="Arial"/>
+                <w:b/>
+                <w:bCs/>
+                <w:color w:val="000000"/>
+                <w:sz w:val="20"/>
+                <w:szCs w:val="20"/>
                 <w:lang w:eastAsia="it-IT"/>
               </w:rPr>
               <w:t>Flusso eventi:</w:t>
@@ -1602,19 +1916,22 @@
                 <w:ilvl w:val="0"/>
                 <w:numId w:val="7"/>
               </w:numPr>
+              <w:jc w:val="both"/>
               <w:textAlignment w:val="baseline"/>
               <w:rPr>
-                <w:rFonts w:ascii="Arial" w:eastAsia="Times New Roman" w:hAnsi="Arial" w:cs="Arial"/>
-                <w:color w:val="000000"/>
-                <w:lang w:eastAsia="it-IT"/>
-              </w:rPr>
-            </w:pPr>
-            <w:r>
-              <w:rPr>
-                <w:rFonts w:ascii="Arial" w:eastAsia="Times New Roman" w:hAnsi="Arial" w:cs="Arial"/>
-                <w:color w:val="000000"/>
-                <w:sz w:val="22"/>
-                <w:szCs w:val="22"/>
+                <w:rFonts w:ascii="CMU Serif Roman" w:eastAsia="Times New Roman" w:hAnsi="CMU Serif Roman" w:cs="Arial"/>
+                <w:color w:val="000000"/>
+                <w:sz w:val="20"/>
+                <w:szCs w:val="20"/>
+                <w:lang w:eastAsia="it-IT"/>
+              </w:rPr>
+            </w:pPr>
+            <w:r>
+              <w:rPr>
+                <w:rFonts w:ascii="CMU Serif Roman" w:eastAsia="Times New Roman" w:hAnsi="CMU Serif Roman" w:cs="Arial"/>
+                <w:color w:val="000000"/>
+                <w:sz w:val="20"/>
+                <w:szCs w:val="20"/>
                 <w:lang w:eastAsia="it-IT"/>
               </w:rPr>
               <w:t xml:space="preserve">Luca ha delle ferie da poter spendere, quindi apre il sistema e grazie alla funzionalità “Gestione turni lavorativi” comunica quali giorni sceglie. </w:t>
@@ -1626,19 +1943,22 @@
                 <w:ilvl w:val="0"/>
                 <w:numId w:val="7"/>
               </w:numPr>
+              <w:jc w:val="both"/>
               <w:textAlignment w:val="baseline"/>
               <w:rPr>
-                <w:rFonts w:ascii="Arial" w:eastAsia="Times New Roman" w:hAnsi="Arial" w:cs="Arial"/>
-                <w:color w:val="000000"/>
-                <w:lang w:eastAsia="it-IT"/>
-              </w:rPr>
-            </w:pPr>
-            <w:r>
-              <w:rPr>
-                <w:rFonts w:ascii="Arial" w:eastAsia="Times New Roman" w:hAnsi="Arial" w:cs="Arial"/>
-                <w:color w:val="000000"/>
-                <w:sz w:val="22"/>
-                <w:szCs w:val="22"/>
+                <w:rFonts w:ascii="CMU Serif Roman" w:eastAsia="Times New Roman" w:hAnsi="CMU Serif Roman" w:cs="Arial"/>
+                <w:color w:val="000000"/>
+                <w:sz w:val="20"/>
+                <w:szCs w:val="20"/>
+                <w:lang w:eastAsia="it-IT"/>
+              </w:rPr>
+            </w:pPr>
+            <w:r>
+              <w:rPr>
+                <w:rFonts w:ascii="CMU Serif Roman" w:eastAsia="Times New Roman" w:hAnsi="CMU Serif Roman" w:cs="Arial"/>
+                <w:color w:val="000000"/>
+                <w:sz w:val="20"/>
+                <w:szCs w:val="20"/>
                 <w:lang w:eastAsia="it-IT"/>
               </w:rPr>
               <w:t>Dario, a fine turno pomeridiano, è pronto per la sua attività di scheduling: apre il sistema e controlla lo stato dei mezzi e degli autisti.</w:t>
@@ -1650,58 +1970,46 @@
                 <w:ilvl w:val="0"/>
                 <w:numId w:val="7"/>
               </w:numPr>
+              <w:jc w:val="both"/>
               <w:textAlignment w:val="baseline"/>
               <w:rPr>
-                <w:rFonts w:ascii="Arial" w:eastAsia="Times New Roman" w:hAnsi="Arial" w:cs="Arial"/>
-                <w:color w:val="000000"/>
-                <w:lang w:eastAsia="it-IT"/>
-              </w:rPr>
-            </w:pPr>
-            <w:r>
-              <w:rPr>
-                <w:rFonts w:ascii="Arial" w:eastAsia="Times New Roman" w:hAnsi="Arial" w:cs="Arial"/>
-                <w:color w:val="000000"/>
-                <w:lang w:eastAsia="it-IT"/>
-              </w:rPr>
-              <w:t>Dario vede che il mezzo “</w:t>
-            </w:r>
-            <w:r>
-              <w:rPr>
-                <w:rFonts w:ascii="Arial" w:eastAsia="Times New Roman" w:hAnsi="Arial" w:cs="Arial"/>
-                <w:i/>
-                <w:iCs/>
-                <w:color w:val="000000"/>
-                <w:lang w:eastAsia="it-IT"/>
-              </w:rPr>
-              <w:t>xyz”</w:t>
-            </w:r>
-            <w:r>
-              <w:rPr>
-                <w:rFonts w:ascii="Arial" w:eastAsia="Times New Roman" w:hAnsi="Arial" w:cs="Arial"/>
-                <w:color w:val="000000"/>
-                <w:lang w:eastAsia="it-IT"/>
-              </w:rPr>
-              <w:t xml:space="preserve"> è guasto e che Luca ha chiesto due giorni di ferie.</w:t>
+                <w:rFonts w:ascii="CMU Serif Roman" w:eastAsia="Times New Roman" w:hAnsi="CMU Serif Roman" w:cs="Arial"/>
+                <w:color w:val="000000"/>
+                <w:sz w:val="20"/>
+                <w:szCs w:val="20"/>
+                <w:lang w:eastAsia="it-IT"/>
+              </w:rPr>
+            </w:pPr>
+            <w:r>
+              <w:rPr>
+                <w:rFonts w:ascii="CMU Serif Roman" w:eastAsia="Times New Roman" w:hAnsi="CMU Serif Roman" w:cs="Arial"/>
+                <w:color w:val="000000"/>
+                <w:sz w:val="20"/>
+                <w:szCs w:val="20"/>
+                <w:lang w:eastAsia="it-IT"/>
+              </w:rPr>
+              <w:t>Dario vede che il mezzo “xyz” è guasto e che Luca ha chiesto due giorni di ferie.</w:t>
             </w:r>
           </w:p>
           <w:p>
             <w:pPr>
               <w:ind w:left="720"/>
+              <w:jc w:val="both"/>
               <w:textAlignment w:val="baseline"/>
               <w:rPr>
-                <w:rFonts w:ascii="Arial" w:eastAsia="Times New Roman" w:hAnsi="Arial" w:cs="Arial"/>
-                <w:color w:val="000000"/>
-                <w:sz w:val="22"/>
-                <w:szCs w:val="22"/>
-                <w:lang w:eastAsia="it-IT"/>
-              </w:rPr>
-            </w:pPr>
-            <w:r>
-              <w:rPr>
-                <w:rFonts w:ascii="Arial" w:eastAsia="Times New Roman" w:hAnsi="Arial" w:cs="Arial"/>
-                <w:color w:val="000000"/>
-                <w:sz w:val="22"/>
-                <w:szCs w:val="22"/>
+                <w:rFonts w:ascii="CMU Serif Roman" w:eastAsia="Times New Roman" w:hAnsi="CMU Serif Roman" w:cs="Arial"/>
+                <w:color w:val="000000"/>
+                <w:sz w:val="20"/>
+                <w:szCs w:val="20"/>
+                <w:lang w:eastAsia="it-IT"/>
+              </w:rPr>
+            </w:pPr>
+            <w:r>
+              <w:rPr>
+                <w:rFonts w:ascii="CMU Serif Roman" w:eastAsia="Times New Roman" w:hAnsi="CMU Serif Roman" w:cs="Arial"/>
+                <w:color w:val="000000"/>
+                <w:sz w:val="20"/>
+                <w:szCs w:val="20"/>
                 <w:lang w:eastAsia="it-IT"/>
               </w:rPr>
               <w:t xml:space="preserve">Per risolvere il problema del mezzo, assegnerà un veicolo disponibile, oppure sarà costretto a sopprimere la corsa. </w:t>
@@ -1710,17 +2018,22 @@
           <w:p>
             <w:pPr>
               <w:ind w:left="720"/>
+              <w:jc w:val="both"/>
               <w:textAlignment w:val="baseline"/>
               <w:rPr>
-                <w:rFonts w:ascii="Arial" w:eastAsia="Times New Roman" w:hAnsi="Arial" w:cs="Arial"/>
-                <w:color w:val="000000"/>
-                <w:lang w:eastAsia="it-IT"/>
-              </w:rPr>
-            </w:pPr>
-            <w:r>
-              <w:rPr>
-                <w:rFonts w:ascii="Arial" w:eastAsia="Times New Roman" w:hAnsi="Arial" w:cs="Arial"/>
-                <w:color w:val="000000"/>
+                <w:rFonts w:ascii="CMU Serif Roman" w:eastAsia="Times New Roman" w:hAnsi="CMU Serif Roman" w:cs="Arial"/>
+                <w:color w:val="000000"/>
+                <w:sz w:val="20"/>
+                <w:szCs w:val="20"/>
+                <w:lang w:eastAsia="it-IT"/>
+              </w:rPr>
+            </w:pPr>
+            <w:r>
+              <w:rPr>
+                <w:rFonts w:ascii="CMU Serif Roman" w:eastAsia="Times New Roman" w:hAnsi="CMU Serif Roman" w:cs="Arial"/>
+                <w:color w:val="000000"/>
+                <w:sz w:val="20"/>
+                <w:szCs w:val="20"/>
                 <w:lang w:eastAsia="it-IT"/>
               </w:rPr>
               <w:t>Lo stesso vale per l’assenza di Luca: assegnerà la corsa a un altro autista che aveva dato la sua disponibilità per straordinari o nel caso peggiore sopprimerà la corsa.</w:t>
@@ -1731,21 +2044,32 @@
     </w:tbl>
     <w:p>
       <w:pPr>
+        <w:jc w:val="both"/>
         <w:rPr>
           <w:rFonts w:ascii="CMU Serif Roman" w:hAnsi="CMU Serif Roman"/>
-          <w:sz w:val="32"/>
-          <w:szCs w:val="32"/>
+          <w:sz w:val="20"/>
+          <w:szCs w:val="20"/>
         </w:rPr>
       </w:pPr>
     </w:p>
     <w:p>
       <w:pPr>
-        <w:spacing w:after="240"/>
         <w:rPr>
-          <w:rFonts w:ascii="Times New Roman" w:eastAsia="Times New Roman" w:hAnsi="Times New Roman" w:cs="Times New Roman"/>
+          <w:rFonts w:ascii="CMU Serif Roman" w:eastAsia="Times New Roman" w:hAnsi="CMU Serif Roman" w:cs="Times New Roman"/>
+          <w:sz w:val="20"/>
+          <w:szCs w:val="20"/>
           <w:lang w:eastAsia="it-IT"/>
         </w:rPr>
       </w:pPr>
+      <w:r>
+        <w:rPr>
+          <w:rFonts w:ascii="CMU Serif Roman" w:eastAsia="Times New Roman" w:hAnsi="CMU Serif Roman" w:cs="Times New Roman"/>
+          <w:sz w:val="20"/>
+          <w:szCs w:val="20"/>
+          <w:lang w:eastAsia="it-IT"/>
+        </w:rPr>
+        <w:br w:type="page"/>
+      </w:r>
     </w:p>
     <w:tbl>
       <w:tblPr>
@@ -1759,8 +2083,8 @@
         <w:tblLook w:val="04A0" w:firstRow="1" w:lastRow="0" w:firstColumn="1" w:lastColumn="0" w:noHBand="0" w:noVBand="1"/>
       </w:tblPr>
       <w:tblGrid>
-        <w:gridCol w:w="1467"/>
-        <w:gridCol w:w="7539"/>
+        <w:gridCol w:w="1406"/>
+        <w:gridCol w:w="7600"/>
       </w:tblGrid>
       <w:tr>
         <w:trPr>
@@ -1786,16 +2110,22 @@
           <w:p>
             <w:pPr>
               <w:rPr>
-                <w:rFonts w:ascii="Times New Roman" w:eastAsia="Times New Roman" w:hAnsi="Times New Roman" w:cs="Times New Roman"/>
-                <w:lang w:eastAsia="it-IT"/>
-              </w:rPr>
-            </w:pPr>
-            <w:r>
-              <w:rPr>
-                <w:rFonts w:ascii="Arial" w:eastAsia="Times New Roman" w:hAnsi="Arial" w:cs="Arial"/>
-                <w:color w:val="000000"/>
-                <w:sz w:val="22"/>
-                <w:szCs w:val="22"/>
+                <w:rFonts w:ascii="CMU Serif Roman" w:eastAsia="Times New Roman" w:hAnsi="CMU Serif Roman" w:cs="Times New Roman"/>
+                <w:b/>
+                <w:bCs/>
+                <w:sz w:val="20"/>
+                <w:szCs w:val="20"/>
+                <w:lang w:eastAsia="it-IT"/>
+              </w:rPr>
+            </w:pPr>
+            <w:r>
+              <w:rPr>
+                <w:rFonts w:ascii="CMU Serif Roman" w:eastAsia="Times New Roman" w:hAnsi="CMU Serif Roman" w:cs="Arial"/>
+                <w:b/>
+                <w:bCs/>
+                <w:color w:val="000000"/>
+                <w:sz w:val="20"/>
+                <w:szCs w:val="20"/>
                 <w:lang w:eastAsia="it-IT"/>
               </w:rPr>
               <w:lastRenderedPageBreak/>
@@ -1822,17 +2152,20 @@
           </w:tcPr>
           <w:p>
             <w:pPr>
-              <w:rPr>
-                <w:rFonts w:ascii="Times New Roman" w:eastAsia="Times New Roman" w:hAnsi="Times New Roman" w:cs="Times New Roman"/>
-                <w:lang w:eastAsia="it-IT"/>
-              </w:rPr>
-            </w:pPr>
-            <w:r>
-              <w:rPr>
-                <w:rFonts w:ascii="Arial" w:eastAsia="Times New Roman" w:hAnsi="Arial" w:cs="Arial"/>
-                <w:color w:val="000000"/>
-                <w:sz w:val="22"/>
-                <w:szCs w:val="22"/>
+              <w:jc w:val="both"/>
+              <w:rPr>
+                <w:rFonts w:ascii="CMU Serif Roman" w:eastAsia="Times New Roman" w:hAnsi="CMU Serif Roman" w:cs="Times New Roman"/>
+                <w:sz w:val="20"/>
+                <w:szCs w:val="20"/>
+                <w:lang w:eastAsia="it-IT"/>
+              </w:rPr>
+            </w:pPr>
+            <w:r>
+              <w:rPr>
+                <w:rFonts w:ascii="CMU Serif Roman" w:eastAsia="Times New Roman" w:hAnsi="CMU Serif Roman" w:cs="Arial"/>
+                <w:color w:val="000000"/>
+                <w:sz w:val="20"/>
+                <w:szCs w:val="20"/>
                 <w:u w:val="single"/>
                 <w:lang w:eastAsia="it-IT"/>
               </w:rPr>
@@ -1865,16 +2198,22 @@
           <w:p>
             <w:pPr>
               <w:rPr>
-                <w:rFonts w:ascii="Times New Roman" w:eastAsia="Times New Roman" w:hAnsi="Times New Roman" w:cs="Times New Roman"/>
-                <w:lang w:eastAsia="it-IT"/>
-              </w:rPr>
-            </w:pPr>
-            <w:r>
-              <w:rPr>
-                <w:rFonts w:ascii="Arial" w:eastAsia="Times New Roman" w:hAnsi="Arial" w:cs="Arial"/>
-                <w:color w:val="000000"/>
-                <w:sz w:val="22"/>
-                <w:szCs w:val="22"/>
+                <w:rFonts w:ascii="CMU Serif Roman" w:eastAsia="Times New Roman" w:hAnsi="CMU Serif Roman" w:cs="Times New Roman"/>
+                <w:b/>
+                <w:bCs/>
+                <w:sz w:val="20"/>
+                <w:szCs w:val="20"/>
+                <w:lang w:eastAsia="it-IT"/>
+              </w:rPr>
+            </w:pPr>
+            <w:r>
+              <w:rPr>
+                <w:rFonts w:ascii="CMU Serif Roman" w:eastAsia="Times New Roman" w:hAnsi="CMU Serif Roman" w:cs="Arial"/>
+                <w:b/>
+                <w:bCs/>
+                <w:color w:val="000000"/>
+                <w:sz w:val="20"/>
+                <w:szCs w:val="20"/>
                 <w:lang w:eastAsia="it-IT"/>
               </w:rPr>
               <w:t>Attori</w:t>
@@ -1883,16 +2222,22 @@
           <w:p>
             <w:pPr>
               <w:rPr>
-                <w:rFonts w:ascii="Times New Roman" w:eastAsia="Times New Roman" w:hAnsi="Times New Roman" w:cs="Times New Roman"/>
-                <w:lang w:eastAsia="it-IT"/>
-              </w:rPr>
-            </w:pPr>
-            <w:r>
-              <w:rPr>
-                <w:rFonts w:ascii="Arial" w:eastAsia="Times New Roman" w:hAnsi="Arial" w:cs="Arial"/>
-                <w:color w:val="000000"/>
-                <w:sz w:val="22"/>
-                <w:szCs w:val="22"/>
+                <w:rFonts w:ascii="CMU Serif Roman" w:eastAsia="Times New Roman" w:hAnsi="CMU Serif Roman" w:cs="Times New Roman"/>
+                <w:b/>
+                <w:bCs/>
+                <w:sz w:val="20"/>
+                <w:szCs w:val="20"/>
+                <w:lang w:eastAsia="it-IT"/>
+              </w:rPr>
+            </w:pPr>
+            <w:r>
+              <w:rPr>
+                <w:rFonts w:ascii="CMU Serif Roman" w:eastAsia="Times New Roman" w:hAnsi="CMU Serif Roman" w:cs="Arial"/>
+                <w:b/>
+                <w:bCs/>
+                <w:color w:val="000000"/>
+                <w:sz w:val="20"/>
+                <w:szCs w:val="20"/>
                 <w:lang w:eastAsia="it-IT"/>
               </w:rPr>
               <w:t>Partecipanti</w:t>
@@ -1918,17 +2263,20 @@
           </w:tcPr>
           <w:p>
             <w:pPr>
-              <w:rPr>
-                <w:rFonts w:ascii="Times New Roman" w:eastAsia="Times New Roman" w:hAnsi="Times New Roman" w:cs="Times New Roman"/>
-                <w:lang w:eastAsia="it-IT"/>
-              </w:rPr>
-            </w:pPr>
-            <w:r>
-              <w:rPr>
-                <w:rFonts w:ascii="Arial" w:eastAsia="Times New Roman" w:hAnsi="Arial" w:cs="Arial"/>
-                <w:color w:val="000000"/>
-                <w:sz w:val="22"/>
-                <w:szCs w:val="22"/>
+              <w:jc w:val="both"/>
+              <w:rPr>
+                <w:rFonts w:ascii="CMU Serif Roman" w:eastAsia="Times New Roman" w:hAnsi="CMU Serif Roman" w:cs="Times New Roman"/>
+                <w:sz w:val="20"/>
+                <w:szCs w:val="20"/>
+                <w:lang w:eastAsia="it-IT"/>
+              </w:rPr>
+            </w:pPr>
+            <w:r>
+              <w:rPr>
+                <w:rFonts w:ascii="CMU Serif Roman" w:eastAsia="Times New Roman" w:hAnsi="CMU Serif Roman" w:cs="Arial"/>
+                <w:color w:val="000000"/>
+                <w:sz w:val="20"/>
+                <w:szCs w:val="20"/>
                 <w:u w:val="single"/>
                 <w:lang w:eastAsia="it-IT"/>
               </w:rPr>
@@ -1936,39 +2284,54 @@
             </w:r>
             <w:r>
               <w:rPr>
-                <w:rFonts w:ascii="Arial" w:eastAsia="Times New Roman" w:hAnsi="Arial" w:cs="Arial"/>
-                <w:color w:val="000000"/>
-                <w:sz w:val="22"/>
-                <w:szCs w:val="22"/>
-                <w:lang w:eastAsia="it-IT"/>
-              </w:rPr>
-              <w:t xml:space="preserve"> : </w:t>
-            </w:r>
-            <w:r>
-              <w:rPr>
-                <w:rFonts w:ascii="Arial" w:eastAsia="Times New Roman" w:hAnsi="Arial" w:cs="Arial"/>
-                <w:color w:val="000000"/>
-                <w:sz w:val="22"/>
-                <w:szCs w:val="22"/>
+                <w:rFonts w:ascii="CMU Serif Roman" w:eastAsia="Times New Roman" w:hAnsi="CMU Serif Roman" w:cs="Arial"/>
+                <w:color w:val="000000"/>
+                <w:sz w:val="20"/>
+                <w:szCs w:val="20"/>
+                <w:lang w:eastAsia="it-IT"/>
+              </w:rPr>
+              <w:t>:</w:t>
+            </w:r>
+            <w:r>
+              <w:rPr>
+                <w:rFonts w:ascii="CMU Serif Roman" w:eastAsia="Times New Roman" w:hAnsi="CMU Serif Roman" w:cs="Arial"/>
+                <w:color w:val="000000"/>
+                <w:sz w:val="20"/>
+                <w:szCs w:val="20"/>
+                <w:lang w:eastAsia="it-IT"/>
+              </w:rPr>
+              <w:t xml:space="preserve"> </w:t>
+            </w:r>
+            <w:proofErr w:type="spellStart"/>
+            <w:r>
+              <w:rPr>
+                <w:rFonts w:ascii="CMU Serif Roman" w:eastAsia="Times New Roman" w:hAnsi="CMU Serif Roman" w:cs="Arial"/>
+                <w:color w:val="000000"/>
+                <w:sz w:val="20"/>
+                <w:szCs w:val="20"/>
                 <w:u w:val="single"/>
                 <w:lang w:eastAsia="it-IT"/>
               </w:rPr>
               <w:t>Checker</w:t>
             </w:r>
-          </w:p>
-          <w:p>
-            <w:pPr>
-              <w:rPr>
-                <w:rFonts w:ascii="Times New Roman" w:eastAsia="Times New Roman" w:hAnsi="Times New Roman" w:cs="Times New Roman"/>
-                <w:lang w:eastAsia="it-IT"/>
-              </w:rPr>
-            </w:pPr>
-            <w:r>
-              <w:rPr>
-                <w:rFonts w:ascii="Arial" w:eastAsia="Times New Roman" w:hAnsi="Arial" w:cs="Arial"/>
-                <w:color w:val="000000"/>
-                <w:sz w:val="22"/>
-                <w:szCs w:val="22"/>
+            <w:proofErr w:type="spellEnd"/>
+          </w:p>
+          <w:p>
+            <w:pPr>
+              <w:jc w:val="both"/>
+              <w:rPr>
+                <w:rFonts w:ascii="CMU Serif Roman" w:eastAsia="Times New Roman" w:hAnsi="CMU Serif Roman" w:cs="Times New Roman"/>
+                <w:sz w:val="20"/>
+                <w:szCs w:val="20"/>
+                <w:lang w:eastAsia="it-IT"/>
+              </w:rPr>
+            </w:pPr>
+            <w:r>
+              <w:rPr>
+                <w:rFonts w:ascii="CMU Serif Roman" w:eastAsia="Times New Roman" w:hAnsi="CMU Serif Roman" w:cs="Arial"/>
+                <w:color w:val="000000"/>
+                <w:sz w:val="20"/>
+                <w:szCs w:val="20"/>
                 <w:u w:val="single"/>
                 <w:lang w:eastAsia="it-IT"/>
               </w:rPr>
@@ -1976,25 +2339,37 @@
             </w:r>
             <w:r>
               <w:rPr>
-                <w:rFonts w:ascii="Arial" w:eastAsia="Times New Roman" w:hAnsi="Arial" w:cs="Arial"/>
-                <w:color w:val="000000"/>
-                <w:sz w:val="22"/>
-                <w:szCs w:val="22"/>
-                <w:lang w:eastAsia="it-IT"/>
-              </w:rPr>
-              <w:t xml:space="preserve"> : </w:t>
-            </w:r>
-            <w:r>
-              <w:rPr>
-                <w:rFonts w:ascii="Arial" w:eastAsia="Times New Roman" w:hAnsi="Arial" w:cs="Arial"/>
-                <w:color w:val="000000"/>
-                <w:sz w:val="22"/>
-                <w:szCs w:val="22"/>
+                <w:rFonts w:ascii="CMU Serif Roman" w:eastAsia="Times New Roman" w:hAnsi="CMU Serif Roman" w:cs="Arial"/>
+                <w:color w:val="000000"/>
+                <w:sz w:val="20"/>
+                <w:szCs w:val="20"/>
+                <w:lang w:eastAsia="it-IT"/>
+              </w:rPr>
+              <w:t>:</w:t>
+            </w:r>
+            <w:r>
+              <w:rPr>
+                <w:rFonts w:ascii="CMU Serif Roman" w:eastAsia="Times New Roman" w:hAnsi="CMU Serif Roman" w:cs="Arial"/>
+                <w:color w:val="000000"/>
+                <w:sz w:val="20"/>
+                <w:szCs w:val="20"/>
+                <w:lang w:eastAsia="it-IT"/>
+              </w:rPr>
+              <w:t xml:space="preserve"> </w:t>
+            </w:r>
+            <w:proofErr w:type="spellStart"/>
+            <w:r>
+              <w:rPr>
+                <w:rFonts w:ascii="CMU Serif Roman" w:eastAsia="Times New Roman" w:hAnsi="CMU Serif Roman" w:cs="Arial"/>
+                <w:color w:val="000000"/>
+                <w:sz w:val="20"/>
+                <w:szCs w:val="20"/>
                 <w:u w:val="single"/>
                 <w:lang w:eastAsia="it-IT"/>
               </w:rPr>
               <w:t>Scheduler</w:t>
             </w:r>
+            <w:proofErr w:type="spellEnd"/>
           </w:p>
         </w:tc>
       </w:tr>
@@ -2022,16 +2397,22 @@
           <w:p>
             <w:pPr>
               <w:rPr>
-                <w:rFonts w:ascii="Times New Roman" w:eastAsia="Times New Roman" w:hAnsi="Times New Roman" w:cs="Times New Roman"/>
-                <w:lang w:eastAsia="it-IT"/>
-              </w:rPr>
-            </w:pPr>
-            <w:r>
-              <w:rPr>
-                <w:rFonts w:ascii="Arial" w:eastAsia="Times New Roman" w:hAnsi="Arial" w:cs="Arial"/>
-                <w:color w:val="000000"/>
-                <w:sz w:val="22"/>
-                <w:szCs w:val="22"/>
+                <w:rFonts w:ascii="CMU Serif Roman" w:eastAsia="Times New Roman" w:hAnsi="CMU Serif Roman" w:cs="Times New Roman"/>
+                <w:b/>
+                <w:bCs/>
+                <w:sz w:val="20"/>
+                <w:szCs w:val="20"/>
+                <w:lang w:eastAsia="it-IT"/>
+              </w:rPr>
+            </w:pPr>
+            <w:r>
+              <w:rPr>
+                <w:rFonts w:ascii="CMU Serif Roman" w:eastAsia="Times New Roman" w:hAnsi="CMU Serif Roman" w:cs="Arial"/>
+                <w:b/>
+                <w:bCs/>
+                <w:color w:val="000000"/>
+                <w:sz w:val="20"/>
+                <w:szCs w:val="20"/>
                 <w:lang w:eastAsia="it-IT"/>
               </w:rPr>
               <w:t>Flusso eventi:</w:t>
@@ -2061,21 +2442,22 @@
                 <w:ilvl w:val="0"/>
                 <w:numId w:val="14"/>
               </w:numPr>
+              <w:jc w:val="both"/>
               <w:textAlignment w:val="baseline"/>
               <w:rPr>
-                <w:rFonts w:ascii="Arial" w:eastAsia="Times New Roman" w:hAnsi="Arial" w:cs="Arial"/>
-                <w:color w:val="000000"/>
-                <w:sz w:val="22"/>
-                <w:szCs w:val="22"/>
-                <w:lang w:eastAsia="it-IT"/>
-              </w:rPr>
-            </w:pPr>
-            <w:r>
-              <w:rPr>
-                <w:rFonts w:ascii="Arial" w:eastAsia="Times New Roman" w:hAnsi="Arial" w:cs="Arial"/>
-                <w:color w:val="000000"/>
-                <w:sz w:val="22"/>
-                <w:szCs w:val="22"/>
+                <w:rFonts w:ascii="CMU Serif Roman" w:eastAsia="Times New Roman" w:hAnsi="CMU Serif Roman" w:cs="Arial"/>
+                <w:color w:val="000000"/>
+                <w:sz w:val="20"/>
+                <w:szCs w:val="20"/>
+                <w:lang w:eastAsia="it-IT"/>
+              </w:rPr>
+            </w:pPr>
+            <w:r>
+              <w:rPr>
+                <w:rFonts w:ascii="CMU Serif Roman" w:eastAsia="Times New Roman" w:hAnsi="CMU Serif Roman" w:cs="Arial"/>
+                <w:color w:val="000000"/>
+                <w:sz w:val="20"/>
+                <w:szCs w:val="20"/>
                 <w:lang w:eastAsia="it-IT"/>
               </w:rPr>
               <w:t>Paolo ha iniziato il suo turno di lavoro: apre il sistema e controlla che mezzi dovrà visionare ed effettuare la manutenzione ordinaria di routine.</w:t>
@@ -2087,21 +2469,22 @@
                 <w:ilvl w:val="0"/>
                 <w:numId w:val="14"/>
               </w:numPr>
+              <w:jc w:val="both"/>
               <w:textAlignment w:val="baseline"/>
               <w:rPr>
-                <w:rFonts w:ascii="Arial" w:eastAsia="Times New Roman" w:hAnsi="Arial" w:cs="Arial"/>
-                <w:color w:val="000000"/>
-                <w:sz w:val="22"/>
-                <w:szCs w:val="22"/>
-                <w:lang w:eastAsia="it-IT"/>
-              </w:rPr>
-            </w:pPr>
-            <w:r>
-              <w:rPr>
-                <w:rFonts w:ascii="Arial" w:eastAsia="Times New Roman" w:hAnsi="Arial" w:cs="Arial"/>
-                <w:color w:val="000000"/>
-                <w:sz w:val="22"/>
-                <w:szCs w:val="22"/>
+                <w:rFonts w:ascii="CMU Serif Roman" w:eastAsia="Times New Roman" w:hAnsi="CMU Serif Roman" w:cs="Arial"/>
+                <w:color w:val="000000"/>
+                <w:sz w:val="20"/>
+                <w:szCs w:val="20"/>
+                <w:lang w:eastAsia="it-IT"/>
+              </w:rPr>
+            </w:pPr>
+            <w:r>
+              <w:rPr>
+                <w:rFonts w:ascii="CMU Serif Roman" w:eastAsia="Times New Roman" w:hAnsi="CMU Serif Roman" w:cs="Arial"/>
+                <w:color w:val="000000"/>
+                <w:sz w:val="20"/>
+                <w:szCs w:val="20"/>
                 <w:lang w:eastAsia="it-IT"/>
               </w:rPr>
               <w:t>Dalla sua schermata legge che i mezzi A, B e C dovranno essere controllati.</w:t>
@@ -2113,24 +2496,45 @@
                 <w:ilvl w:val="0"/>
                 <w:numId w:val="14"/>
               </w:numPr>
+              <w:jc w:val="both"/>
               <w:textAlignment w:val="baseline"/>
               <w:rPr>
-                <w:rFonts w:ascii="Arial" w:eastAsia="Times New Roman" w:hAnsi="Arial" w:cs="Arial"/>
-                <w:color w:val="000000"/>
-                <w:sz w:val="22"/>
-                <w:szCs w:val="22"/>
-                <w:lang w:eastAsia="it-IT"/>
-              </w:rPr>
-            </w:pPr>
-            <w:r>
-              <w:rPr>
-                <w:rFonts w:ascii="Arial" w:eastAsia="Times New Roman" w:hAnsi="Arial" w:cs="Arial"/>
-                <w:color w:val="000000"/>
-                <w:sz w:val="22"/>
-                <w:szCs w:val="22"/>
-                <w:lang w:eastAsia="it-IT"/>
-              </w:rPr>
-              <w:t>Paolo quindi si appresta ad effettuare la manutenzione al veicolo A: fa rifornimento di carburante, controlla i freni e gli pneumatici. Fatto ciò lo comunica al sistema e passa al prossimo veicolo.</w:t>
+                <w:rFonts w:ascii="CMU Serif Roman" w:eastAsia="Times New Roman" w:hAnsi="CMU Serif Roman" w:cs="Arial"/>
+                <w:color w:val="000000"/>
+                <w:sz w:val="20"/>
+                <w:szCs w:val="20"/>
+                <w:lang w:eastAsia="it-IT"/>
+              </w:rPr>
+            </w:pPr>
+            <w:r>
+              <w:rPr>
+                <w:rFonts w:ascii="CMU Serif Roman" w:eastAsia="Times New Roman" w:hAnsi="CMU Serif Roman" w:cs="Arial"/>
+                <w:color w:val="000000"/>
+                <w:sz w:val="20"/>
+                <w:szCs w:val="20"/>
+                <w:lang w:eastAsia="it-IT"/>
+              </w:rPr>
+              <w:t xml:space="preserve">Paolo quindi si appresta ad effettuare la manutenzione al veicolo A: fa rifornimento di carburante, controlla i freni e gli pneumatici. </w:t>
+            </w:r>
+            <w:r>
+              <w:rPr>
+                <w:rFonts w:ascii="CMU Serif Roman" w:eastAsia="Times New Roman" w:hAnsi="CMU Serif Roman" w:cs="Arial"/>
+                <w:color w:val="000000"/>
+                <w:sz w:val="20"/>
+                <w:szCs w:val="20"/>
+                <w:lang w:eastAsia="it-IT"/>
+              </w:rPr>
+              <w:t>Fatto ciò,</w:t>
+            </w:r>
+            <w:r>
+              <w:rPr>
+                <w:rFonts w:ascii="CMU Serif Roman" w:eastAsia="Times New Roman" w:hAnsi="CMU Serif Roman" w:cs="Arial"/>
+                <w:color w:val="000000"/>
+                <w:sz w:val="20"/>
+                <w:szCs w:val="20"/>
+                <w:lang w:eastAsia="it-IT"/>
+              </w:rPr>
+              <w:t xml:space="preserve"> lo comunica al sistema e passa al prossimo veicolo.</w:t>
             </w:r>
           </w:p>
           <w:p>
@@ -2139,21 +2543,22 @@
                 <w:ilvl w:val="0"/>
                 <w:numId w:val="14"/>
               </w:numPr>
+              <w:jc w:val="both"/>
               <w:textAlignment w:val="baseline"/>
               <w:rPr>
-                <w:rFonts w:ascii="Arial" w:eastAsia="Times New Roman" w:hAnsi="Arial" w:cs="Arial"/>
-                <w:color w:val="000000"/>
-                <w:sz w:val="22"/>
-                <w:szCs w:val="22"/>
-                <w:lang w:eastAsia="it-IT"/>
-              </w:rPr>
-            </w:pPr>
-            <w:r>
-              <w:rPr>
-                <w:rFonts w:ascii="Arial" w:eastAsia="Times New Roman" w:hAnsi="Arial" w:cs="Arial"/>
-                <w:color w:val="000000"/>
-                <w:sz w:val="22"/>
-                <w:szCs w:val="22"/>
+                <w:rFonts w:ascii="CMU Serif Roman" w:eastAsia="Times New Roman" w:hAnsi="CMU Serif Roman" w:cs="Arial"/>
+                <w:color w:val="000000"/>
+                <w:sz w:val="20"/>
+                <w:szCs w:val="20"/>
+                <w:lang w:eastAsia="it-IT"/>
+              </w:rPr>
+            </w:pPr>
+            <w:r>
+              <w:rPr>
+                <w:rFonts w:ascii="CMU Serif Roman" w:eastAsia="Times New Roman" w:hAnsi="CMU Serif Roman" w:cs="Arial"/>
+                <w:color w:val="000000"/>
+                <w:sz w:val="20"/>
+                <w:szCs w:val="20"/>
                 <w:lang w:eastAsia="it-IT"/>
               </w:rPr>
               <w:t xml:space="preserve">Per quanto riguarda il mezzo B, subito nota che la ruota posteriore destra è bucata, la sostituisce ed effettua altri </w:t>
@@ -2161,10 +2566,10 @@
             <w:proofErr w:type="spellStart"/>
             <w:r>
               <w:rPr>
-                <w:rFonts w:ascii="Arial" w:eastAsia="Times New Roman" w:hAnsi="Arial" w:cs="Arial"/>
-                <w:color w:val="000000"/>
-                <w:sz w:val="22"/>
-                <w:szCs w:val="22"/>
+                <w:rFonts w:ascii="CMU Serif Roman" w:eastAsia="Times New Roman" w:hAnsi="CMU Serif Roman" w:cs="Arial"/>
+                <w:color w:val="000000"/>
+                <w:sz w:val="20"/>
+                <w:szCs w:val="20"/>
                 <w:lang w:eastAsia="it-IT"/>
               </w:rPr>
               <w:t>check</w:t>
@@ -2172,13 +2577,33 @@
             <w:proofErr w:type="spellEnd"/>
             <w:r>
               <w:rPr>
-                <w:rFonts w:ascii="Arial" w:eastAsia="Times New Roman" w:hAnsi="Arial" w:cs="Arial"/>
-                <w:color w:val="000000"/>
-                <w:sz w:val="22"/>
-                <w:szCs w:val="22"/>
-                <w:lang w:eastAsia="it-IT"/>
-              </w:rPr>
-              <w:t>. Fatto ciò lo comunica al sistema e passa al prossimo mezzo.</w:t>
+                <w:rFonts w:ascii="CMU Serif Roman" w:eastAsia="Times New Roman" w:hAnsi="CMU Serif Roman" w:cs="Arial"/>
+                <w:color w:val="000000"/>
+                <w:sz w:val="20"/>
+                <w:szCs w:val="20"/>
+                <w:lang w:eastAsia="it-IT"/>
+              </w:rPr>
+              <w:t xml:space="preserve">. </w:t>
+            </w:r>
+            <w:r>
+              <w:rPr>
+                <w:rFonts w:ascii="CMU Serif Roman" w:eastAsia="Times New Roman" w:hAnsi="CMU Serif Roman" w:cs="Arial"/>
+                <w:color w:val="000000"/>
+                <w:sz w:val="20"/>
+                <w:szCs w:val="20"/>
+                <w:lang w:eastAsia="it-IT"/>
+              </w:rPr>
+              <w:t>Fatto ciò,</w:t>
+            </w:r>
+            <w:r>
+              <w:rPr>
+                <w:rFonts w:ascii="CMU Serif Roman" w:eastAsia="Times New Roman" w:hAnsi="CMU Serif Roman" w:cs="Arial"/>
+                <w:color w:val="000000"/>
+                <w:sz w:val="20"/>
+                <w:szCs w:val="20"/>
+                <w:lang w:eastAsia="it-IT"/>
+              </w:rPr>
+              <w:t xml:space="preserve"> lo comunica al sistema e passa al prossimo mezzo.</w:t>
             </w:r>
           </w:p>
           <w:p>
@@ -2187,21 +2612,22 @@
                 <w:ilvl w:val="0"/>
                 <w:numId w:val="14"/>
               </w:numPr>
+              <w:jc w:val="both"/>
               <w:textAlignment w:val="baseline"/>
               <w:rPr>
-                <w:rFonts w:ascii="Arial" w:eastAsia="Times New Roman" w:hAnsi="Arial" w:cs="Arial"/>
-                <w:color w:val="000000"/>
-                <w:sz w:val="22"/>
-                <w:szCs w:val="22"/>
-                <w:lang w:eastAsia="it-IT"/>
-              </w:rPr>
-            </w:pPr>
-            <w:r>
-              <w:rPr>
-                <w:rFonts w:ascii="Arial" w:eastAsia="Times New Roman" w:hAnsi="Arial" w:cs="Arial"/>
-                <w:color w:val="000000"/>
-                <w:sz w:val="22"/>
-                <w:szCs w:val="22"/>
+                <w:rFonts w:ascii="CMU Serif Roman" w:eastAsia="Times New Roman" w:hAnsi="CMU Serif Roman" w:cs="Arial"/>
+                <w:color w:val="000000"/>
+                <w:sz w:val="20"/>
+                <w:szCs w:val="20"/>
+                <w:lang w:eastAsia="it-IT"/>
+              </w:rPr>
+            </w:pPr>
+            <w:r>
+              <w:rPr>
+                <w:rFonts w:ascii="CMU Serif Roman" w:eastAsia="Times New Roman" w:hAnsi="CMU Serif Roman" w:cs="Arial"/>
+                <w:color w:val="000000"/>
+                <w:sz w:val="20"/>
+                <w:szCs w:val="20"/>
                 <w:lang w:eastAsia="it-IT"/>
               </w:rPr>
               <w:t>Il mezzo C ha un problema più grave: la spia del motore si è accesa e Paolo non è preparato per questo: si tratta di una manutenzione straordinaria, lo comunica al sistema e conclude il suo lavoro.</w:t>
@@ -2213,21 +2639,22 @@
                 <w:ilvl w:val="0"/>
                 <w:numId w:val="14"/>
               </w:numPr>
+              <w:jc w:val="both"/>
               <w:textAlignment w:val="baseline"/>
               <w:rPr>
-                <w:rFonts w:ascii="Arial" w:eastAsia="Times New Roman" w:hAnsi="Arial" w:cs="Arial"/>
-                <w:color w:val="000000"/>
-                <w:sz w:val="22"/>
-                <w:szCs w:val="22"/>
-                <w:lang w:eastAsia="it-IT"/>
-              </w:rPr>
-            </w:pPr>
-            <w:r>
-              <w:rPr>
-                <w:rFonts w:ascii="Arial" w:eastAsia="Times New Roman" w:hAnsi="Arial" w:cs="Arial"/>
-                <w:color w:val="000000"/>
-                <w:sz w:val="22"/>
-                <w:szCs w:val="22"/>
+                <w:rFonts w:ascii="CMU Serif Roman" w:eastAsia="Times New Roman" w:hAnsi="CMU Serif Roman" w:cs="Arial"/>
+                <w:color w:val="000000"/>
+                <w:sz w:val="20"/>
+                <w:szCs w:val="20"/>
+                <w:lang w:eastAsia="it-IT"/>
+              </w:rPr>
+            </w:pPr>
+            <w:r>
+              <w:rPr>
+                <w:rFonts w:ascii="CMU Serif Roman" w:eastAsia="Times New Roman" w:hAnsi="CMU Serif Roman" w:cs="Arial"/>
+                <w:color w:val="000000"/>
+                <w:sz w:val="20"/>
+                <w:szCs w:val="20"/>
                 <w:lang w:eastAsia="it-IT"/>
               </w:rPr>
               <w:t>Antonio riceve una notifica dal sistema: il mezzo C ha un’avaria al motore.</w:t>
@@ -2239,21 +2666,22 @@
                 <w:ilvl w:val="0"/>
                 <w:numId w:val="14"/>
               </w:numPr>
+              <w:jc w:val="both"/>
               <w:textAlignment w:val="baseline"/>
               <w:rPr>
-                <w:rFonts w:ascii="Arial" w:eastAsia="Times New Roman" w:hAnsi="Arial" w:cs="Arial"/>
-                <w:color w:val="000000"/>
-                <w:sz w:val="22"/>
-                <w:szCs w:val="22"/>
-                <w:lang w:eastAsia="it-IT"/>
-              </w:rPr>
-            </w:pPr>
-            <w:r>
-              <w:rPr>
-                <w:rFonts w:ascii="Arial" w:eastAsia="Times New Roman" w:hAnsi="Arial" w:cs="Arial"/>
-                <w:color w:val="000000"/>
-                <w:sz w:val="22"/>
-                <w:szCs w:val="22"/>
+                <w:rFonts w:ascii="CMU Serif Roman" w:eastAsia="Times New Roman" w:hAnsi="CMU Serif Roman" w:cs="Arial"/>
+                <w:color w:val="000000"/>
+                <w:sz w:val="20"/>
+                <w:szCs w:val="20"/>
+                <w:lang w:eastAsia="it-IT"/>
+              </w:rPr>
+            </w:pPr>
+            <w:r>
+              <w:rPr>
+                <w:rFonts w:ascii="CMU Serif Roman" w:eastAsia="Times New Roman" w:hAnsi="CMU Serif Roman" w:cs="Arial"/>
+                <w:color w:val="000000"/>
+                <w:sz w:val="20"/>
+                <w:szCs w:val="20"/>
                 <w:lang w:eastAsia="it-IT"/>
               </w:rPr>
               <w:t>Antonio provvede a contattare un’azienda esperta esterna che effettuerà la manutenzione al veicolo C.</w:t>
@@ -2265,24 +2693,35 @@
                 <w:ilvl w:val="0"/>
                 <w:numId w:val="14"/>
               </w:numPr>
+              <w:jc w:val="both"/>
               <w:textAlignment w:val="baseline"/>
               <w:rPr>
-                <w:rFonts w:ascii="Arial" w:eastAsia="Times New Roman" w:hAnsi="Arial" w:cs="Arial"/>
-                <w:color w:val="000000"/>
-                <w:sz w:val="22"/>
-                <w:szCs w:val="22"/>
-                <w:lang w:eastAsia="it-IT"/>
-              </w:rPr>
-            </w:pPr>
-            <w:r>
-              <w:rPr>
-                <w:rFonts w:ascii="Arial" w:eastAsia="Times New Roman" w:hAnsi="Arial" w:cs="Arial"/>
-                <w:color w:val="000000"/>
-                <w:sz w:val="22"/>
-                <w:szCs w:val="22"/>
-                <w:lang w:eastAsia="it-IT"/>
-              </w:rPr>
-              <w:t>Inoltre Antonio ha la possibilità di assegnare un nuovo mezzo che verrà verificato da Paolo e sarà pronto per la corsa.</w:t>
+                <w:rFonts w:ascii="CMU Serif Roman" w:eastAsia="Times New Roman" w:hAnsi="CMU Serif Roman" w:cs="Arial"/>
+                <w:color w:val="000000"/>
+                <w:sz w:val="20"/>
+                <w:szCs w:val="20"/>
+                <w:lang w:eastAsia="it-IT"/>
+              </w:rPr>
+            </w:pPr>
+            <w:r>
+              <w:rPr>
+                <w:rFonts w:ascii="CMU Serif Roman" w:eastAsia="Times New Roman" w:hAnsi="CMU Serif Roman" w:cs="Arial"/>
+                <w:color w:val="000000"/>
+                <w:sz w:val="20"/>
+                <w:szCs w:val="20"/>
+                <w:lang w:eastAsia="it-IT"/>
+              </w:rPr>
+              <w:t>Inoltre,</w:t>
+            </w:r>
+            <w:r>
+              <w:rPr>
+                <w:rFonts w:ascii="CMU Serif Roman" w:eastAsia="Times New Roman" w:hAnsi="CMU Serif Roman" w:cs="Arial"/>
+                <w:color w:val="000000"/>
+                <w:sz w:val="20"/>
+                <w:szCs w:val="20"/>
+                <w:lang w:eastAsia="it-IT"/>
+              </w:rPr>
+              <w:t xml:space="preserve"> Antonio ha la possibilità di assegnare un nuovo mezzo che verrà verificato da Paolo e sarà pronto per la corsa.</w:t>
             </w:r>
           </w:p>
         </w:tc>
@@ -2290,10 +2729,11 @@
     </w:tbl>
     <w:p>
       <w:pPr>
+        <w:jc w:val="both"/>
         <w:rPr>
           <w:rFonts w:ascii="CMU Serif Roman" w:hAnsi="CMU Serif Roman"/>
-          <w:sz w:val="32"/>
-          <w:szCs w:val="32"/>
+          <w:sz w:val="20"/>
+          <w:szCs w:val="20"/>
         </w:rPr>
       </w:pPr>
     </w:p>
@@ -4317,17 +4757,17 @@
     <w:lsdException w:name="Unresolved Mention" w:semiHidden="1" w:unhideWhenUsed="1"/>
     <w:lsdException w:name="Smart Link" w:semiHidden="1" w:unhideWhenUsed="1"/>
   </w:latentStyles>
-  <w:style w:type="paragraph" w:default="1" w:styleId="Normale">
+  <w:style w:type="paragraph" w:default="1" w:styleId="Normal">
     <w:name w:val="Normal"/>
     <w:qFormat/>
   </w:style>
-  <w:style w:type="character" w:default="1" w:styleId="Carpredefinitoparagrafo">
+  <w:style w:type="character" w:default="1" w:styleId="DefaultParagraphFont">
     <w:name w:val="Default Paragraph Font"/>
     <w:uiPriority w:val="1"/>
     <w:semiHidden/>
     <w:unhideWhenUsed/>
   </w:style>
-  <w:style w:type="table" w:default="1" w:styleId="Tabellanormale">
+  <w:style w:type="table" w:default="1" w:styleId="TableNormal">
     <w:name w:val="Normal Table"/>
     <w:uiPriority w:val="99"/>
     <w:semiHidden/>
@@ -4342,15 +4782,15 @@
       </w:tblCellMar>
     </w:tblPr>
   </w:style>
-  <w:style w:type="numbering" w:default="1" w:styleId="Nessunelenco">
+  <w:style w:type="numbering" w:default="1" w:styleId="NoList">
     <w:name w:val="No List"/>
     <w:uiPriority w:val="99"/>
     <w:semiHidden/>
     <w:unhideWhenUsed/>
   </w:style>
-  <w:style w:type="paragraph" w:styleId="NormaleWeb">
+  <w:style w:type="paragraph" w:styleId="NormalWeb">
     <w:name w:val="Normal (Web)"/>
-    <w:basedOn w:val="Normale"/>
+    <w:basedOn w:val="Normal"/>
     <w:uiPriority w:val="99"/>
     <w:semiHidden/>
     <w:unhideWhenUsed/>
@@ -4365,12 +4805,12 @@
   </w:style>
   <w:style w:type="character" w:customStyle="1" w:styleId="apple-tab-span">
     <w:name w:val="apple-tab-span"/>
-    <w:basedOn w:val="Carpredefinitoparagrafo"/>
+    <w:basedOn w:val="DefaultParagraphFont"/>
     <w:rsid w:val="00E45C4E"/>
   </w:style>
-  <w:style w:type="paragraph" w:styleId="Paragrafoelenco">
+  <w:style w:type="paragraph" w:styleId="ListParagraph">
     <w:name w:val="List Paragraph"/>
-    <w:basedOn w:val="Normale"/>
+    <w:basedOn w:val="Normal"/>
     <w:uiPriority w:val="34"/>
     <w:qFormat/>
     <w:rsid w:val="00DF223E"/>

</xml_diff>